<commit_message>
worked on OSf materials
</commit_message>
<xml_diff>
--- a/Opinion_paper/OSF/Definitions_of_naturalness.docx
+++ b/Opinion_paper/OSF/Definitions_of_naturalness.docx
@@ -219,19 +219,11 @@
           <w:lang w:val="en-US"/>
         </w:rPr>
       </w:pPr>
-      <w:proofErr w:type="spellStart"/>
-      <w:r>
-        <w:rPr>
-          <w:lang w:val="en-US"/>
-        </w:rPr>
-        <w:t>Assmann</w:t>
-      </w:r>
-      <w:proofErr w:type="spellEnd"/>
-      <w:r>
-        <w:rPr>
-          <w:lang w:val="en-US"/>
-        </w:rPr>
-        <w:t xml:space="preserve"> et al. (2006): </w:t>
+      <w:r>
+        <w:rPr>
+          <w:lang w:val="en-US"/>
+        </w:rPr>
+        <w:t xml:space="preserve">Coughlin-Woods et al. (2005): </w:t>
       </w:r>
     </w:p>
     <w:p>
@@ -250,49 +242,49 @@
         <w:rPr>
           <w:lang w:val="en-US"/>
         </w:rPr>
-        <w:t>Listeners were informed that they would</w:t>
-      </w:r>
-      <w:r>
-        <w:rPr>
-          <w:lang w:val="en-US"/>
-        </w:rPr>
-        <w:t xml:space="preserve"> </w:t>
-      </w:r>
-      <w:r>
-        <w:rPr>
-          <w:lang w:val="en-US"/>
-        </w:rPr>
-        <w:t>hear a range of computer-generated voices varying in</w:t>
-      </w:r>
-      <w:r>
-        <w:rPr>
-          <w:lang w:val="en-US"/>
-        </w:rPr>
-        <w:t xml:space="preserve"> </w:t>
-      </w:r>
-      <w:r>
-        <w:rPr>
-          <w:lang w:val="en-US"/>
-        </w:rPr>
-        <w:t>naturalness, and that some voices might sound like</w:t>
-      </w:r>
-      <w:r>
-        <w:rPr>
-          <w:lang w:val="en-US"/>
-        </w:rPr>
-        <w:t xml:space="preserve"> </w:t>
-      </w:r>
-      <w:r>
-        <w:rPr>
-          <w:lang w:val="en-US"/>
-        </w:rPr>
-        <w:t>children or cartoon characters.</w:t>
-      </w:r>
-      <w:r>
-        <w:rPr>
-          <w:lang w:val="en-US"/>
-        </w:rPr>
-        <w:t>” (page 2)</w:t>
+        <w:t>Speech Naturalness is a term defined from the</w:t>
+      </w:r>
+      <w:r>
+        <w:rPr>
+          <w:lang w:val="en-US"/>
+        </w:rPr>
+        <w:t xml:space="preserve"> </w:t>
+      </w:r>
+      <w:r>
+        <w:rPr>
+          <w:lang w:val="en-US"/>
+        </w:rPr>
+        <w:t>listener's perspective as speech that sounds normal or natural and allows</w:t>
+      </w:r>
+      <w:r>
+        <w:rPr>
+          <w:lang w:val="en-US"/>
+        </w:rPr>
+        <w:t xml:space="preserve"> </w:t>
+      </w:r>
+      <w:r>
+        <w:rPr>
+          <w:lang w:val="en-US"/>
+        </w:rPr>
+        <w:t>the listener's attention to focus on the message rather than the speech pat</w:t>
+      </w:r>
+      <w:r>
+        <w:rPr>
+          <w:lang w:val="en-US"/>
+        </w:rPr>
+        <w:t xml:space="preserve"> </w:t>
+      </w:r>
+      <w:r>
+        <w:rPr>
+          <w:lang w:val="en-US"/>
+        </w:rPr>
+        <w:t>tern</w:t>
+      </w:r>
+      <w:r>
+        <w:rPr>
+          <w:lang w:val="en-US"/>
+        </w:rPr>
+        <w:t>” (page 295)</w:t>
       </w:r>
     </w:p>
     <w:p>
@@ -310,68 +302,92 @@
         <w:rPr>
           <w:lang w:val="en-US"/>
         </w:rPr>
-        <w:t xml:space="preserve">Coughlin-Woods et al. (2005): </w:t>
-      </w:r>
-    </w:p>
-    <w:p>
-      <w:pPr>
-        <w:rPr>
-          <w:lang w:val="en-US"/>
-        </w:rPr>
-      </w:pPr>
-      <w:r>
-        <w:rPr>
-          <w:lang w:val="en-US"/>
-        </w:rPr>
-        <w:t>“</w:t>
-      </w:r>
-      <w:r>
-        <w:rPr>
-          <w:lang w:val="en-US"/>
-        </w:rPr>
-        <w:t>Speech Naturalness is a term defined from the</w:t>
-      </w:r>
-      <w:r>
-        <w:rPr>
-          <w:lang w:val="en-US"/>
-        </w:rPr>
-        <w:t xml:space="preserve"> </w:t>
-      </w:r>
-      <w:r>
-        <w:rPr>
-          <w:lang w:val="en-US"/>
-        </w:rPr>
-        <w:t>listener's perspective as speech that sounds normal or natural and allows</w:t>
-      </w:r>
-      <w:r>
-        <w:rPr>
-          <w:lang w:val="en-US"/>
-        </w:rPr>
-        <w:t xml:space="preserve"> </w:t>
-      </w:r>
-      <w:r>
-        <w:rPr>
-          <w:lang w:val="en-US"/>
-        </w:rPr>
-        <w:t>the listener's attention to focus on the message rather than the speech pat</w:t>
-      </w:r>
-      <w:r>
-        <w:rPr>
-          <w:lang w:val="en-US"/>
-        </w:rPr>
-        <w:t xml:space="preserve"> </w:t>
-      </w:r>
-      <w:r>
-        <w:rPr>
-          <w:lang w:val="en-US"/>
-        </w:rPr>
-        <w:t>tern</w:t>
-      </w:r>
-      <w:r>
-        <w:rPr>
-          <w:lang w:val="en-US"/>
-        </w:rPr>
-        <w:t>” (page 295)</w:t>
+        <w:t>Eadie &amp; Doyle</w:t>
+      </w:r>
+      <w:r>
+        <w:rPr>
+          <w:lang w:val="en-US"/>
+        </w:rPr>
+        <w:t xml:space="preserve"> (2002): </w:t>
+      </w:r>
+    </w:p>
+    <w:p>
+      <w:pPr>
+        <w:rPr>
+          <w:lang w:val="en-US"/>
+        </w:rPr>
+      </w:pPr>
+      <w:r>
+        <w:rPr>
+          <w:lang w:val="en-US"/>
+        </w:rPr>
+        <w:t>“Naturalness was defined as a perceptually derived,</w:t>
+      </w:r>
+      <w:r>
+        <w:rPr>
+          <w:lang w:val="en-US"/>
+        </w:rPr>
+        <w:t xml:space="preserve"> </w:t>
+      </w:r>
+      <w:r>
+        <w:rPr>
+          <w:lang w:val="en-US"/>
+        </w:rPr>
+        <w:t>overall description of prosodic adequacy. That is, speech</w:t>
+      </w:r>
+      <w:r>
+        <w:rPr>
+          <w:lang w:val="en-US"/>
+        </w:rPr>
+        <w:t xml:space="preserve"> </w:t>
+      </w:r>
+      <w:r>
+        <w:rPr>
+          <w:lang w:val="en-US"/>
+        </w:rPr>
+        <w:t>was defined as natural if it conforms to the listener’s</w:t>
+      </w:r>
+      <w:r>
+        <w:rPr>
+          <w:lang w:val="en-US"/>
+        </w:rPr>
+        <w:t xml:space="preserve"> </w:t>
+      </w:r>
+      <w:r>
+        <w:rPr>
+          <w:lang w:val="en-US"/>
+        </w:rPr>
+        <w:t>standards of rate, rhythm, intonation, and stress pattern,</w:t>
+      </w:r>
+      <w:r>
+        <w:rPr>
+          <w:lang w:val="en-US"/>
+        </w:rPr>
+        <w:t xml:space="preserve"> </w:t>
+      </w:r>
+      <w:r>
+        <w:rPr>
+          <w:lang w:val="en-US"/>
+        </w:rPr>
+        <w:t>and if it conforms to the syntactic structure of the</w:t>
+      </w:r>
+      <w:r>
+        <w:rPr>
+          <w:lang w:val="en-US"/>
+        </w:rPr>
+        <w:t xml:space="preserve"> </w:t>
+      </w:r>
+      <w:r>
+        <w:rPr>
+          <w:lang w:val="en-US"/>
+        </w:rPr>
+        <w:t>utterance being produced”</w:t>
+      </w:r>
+      <w:r>
+        <w:rPr>
+          <w:lang w:val="en-US"/>
+        </w:rPr>
+        <w:t xml:space="preserve"> (page 1091)</w:t>
       </w:r>
     </w:p>
     <w:p>
@@ -389,13 +405,7 @@
         <w:rPr>
           <w:lang w:val="en-US"/>
         </w:rPr>
-        <w:t>Eadie &amp; Doyle</w:t>
-      </w:r>
-      <w:r>
-        <w:rPr>
-          <w:lang w:val="en-US"/>
-        </w:rPr>
-        <w:t xml:space="preserve"> (2002): </w:t>
+        <w:t xml:space="preserve">Eadie et al. (2008): </w:t>
       </w:r>
     </w:p>
     <w:p>
@@ -414,73 +424,37 @@
         <w:rPr>
           <w:lang w:val="en-US"/>
         </w:rPr>
-        <w:t>Naturalness was defined as a perceptually derived,</w:t>
-      </w:r>
-      <w:r>
-        <w:rPr>
-          <w:lang w:val="en-US"/>
-        </w:rPr>
-        <w:t xml:space="preserve"> </w:t>
-      </w:r>
-      <w:r>
-        <w:rPr>
-          <w:lang w:val="en-US"/>
-        </w:rPr>
-        <w:t>overall description of prosodic adequacy. That is, speech</w:t>
-      </w:r>
-      <w:r>
-        <w:rPr>
-          <w:lang w:val="en-US"/>
-        </w:rPr>
-        <w:t xml:space="preserve"> </w:t>
-      </w:r>
-      <w:r>
-        <w:rPr>
-          <w:lang w:val="en-US"/>
-        </w:rPr>
-        <w:t>was defined as natural if it conforms to the listener’s</w:t>
-      </w:r>
-      <w:r>
-        <w:rPr>
-          <w:lang w:val="en-US"/>
-        </w:rPr>
-        <w:t xml:space="preserve"> </w:t>
-      </w:r>
-      <w:r>
-        <w:rPr>
-          <w:lang w:val="en-US"/>
-        </w:rPr>
-        <w:t>standards of rate, rhythm, intonation, and stress pattern,</w:t>
-      </w:r>
-      <w:r>
-        <w:rPr>
-          <w:lang w:val="en-US"/>
-        </w:rPr>
-        <w:t xml:space="preserve"> </w:t>
-      </w:r>
-      <w:r>
-        <w:rPr>
-          <w:lang w:val="en-US"/>
-        </w:rPr>
-        <w:t>and if it conforms to the syntactic structure of the</w:t>
-      </w:r>
-      <w:r>
-        <w:rPr>
-          <w:lang w:val="en-US"/>
-        </w:rPr>
-        <w:t xml:space="preserve"> </w:t>
-      </w:r>
-      <w:r>
-        <w:rPr>
-          <w:lang w:val="en-US"/>
-        </w:rPr>
-        <w:t>utterance being produced”</w:t>
-      </w:r>
-      <w:r>
-        <w:rPr>
-          <w:lang w:val="en-US"/>
-        </w:rPr>
-        <w:t xml:space="preserve"> (page 1091)</w:t>
+        <w:t>Speech samples were defined</w:t>
+      </w:r>
+      <w:r>
+        <w:rPr>
+          <w:lang w:val="en-US"/>
+        </w:rPr>
+        <w:t xml:space="preserve"> </w:t>
+      </w:r>
+      <w:r>
+        <w:rPr>
+          <w:lang w:val="en-US"/>
+        </w:rPr>
+        <w:t>as natural if [they] conform to the listener’s</w:t>
+      </w:r>
+      <w:r>
+        <w:rPr>
+          <w:lang w:val="en-US"/>
+        </w:rPr>
+        <w:t xml:space="preserve"> </w:t>
+      </w:r>
+      <w:r>
+        <w:rPr>
+          <w:lang w:val="en-US"/>
+        </w:rPr>
+        <w:t>standards of rate, rhythm, intonation, and stress pattern</w:t>
+      </w:r>
+      <w:r>
+        <w:rPr>
+          <w:lang w:val="en-US"/>
+        </w:rPr>
+        <w:t>” (page 47)</w:t>
       </w:r>
     </w:p>
     <w:p>
@@ -498,7 +472,7 @@
         <w:rPr>
           <w:lang w:val="en-US"/>
         </w:rPr>
-        <w:t xml:space="preserve">Eadie et al. (2008): </w:t>
+        <w:t xml:space="preserve">Jones et al. (2019): </w:t>
       </w:r>
     </w:p>
     <w:p>
@@ -517,37 +491,13 @@
         <w:rPr>
           <w:lang w:val="en-US"/>
         </w:rPr>
-        <w:t>Speech samples were defined</w:t>
-      </w:r>
-      <w:r>
-        <w:rPr>
-          <w:lang w:val="en-US"/>
-        </w:rPr>
-        <w:t xml:space="preserve"> </w:t>
-      </w:r>
-      <w:r>
-        <w:rPr>
-          <w:lang w:val="en-US"/>
-        </w:rPr>
-        <w:t>as natural if [they] conform to the listener’s</w:t>
-      </w:r>
-      <w:r>
-        <w:rPr>
-          <w:lang w:val="en-US"/>
-        </w:rPr>
-        <w:t xml:space="preserve"> </w:t>
-      </w:r>
-      <w:r>
-        <w:rPr>
-          <w:lang w:val="en-US"/>
-        </w:rPr>
-        <w:t>standards of rate, rhythm, intonation, and stress pattern</w:t>
-      </w:r>
-      <w:r>
-        <w:rPr>
-          <w:lang w:val="en-US"/>
-        </w:rPr>
-        <w:t>” (page 47)</w:t>
+        <w:t>How speech compares to that encountered in typical speech.</w:t>
+      </w:r>
+      <w:r>
+        <w:rPr>
+          <w:lang w:val="en-US"/>
+        </w:rPr>
+        <w:t>” (page 329)</w:t>
       </w:r>
     </w:p>
     <w:p>
@@ -565,7 +515,7 @@
         <w:rPr>
           <w:lang w:val="en-US"/>
         </w:rPr>
-        <w:t xml:space="preserve">Jones et al. (2019): </w:t>
+        <w:t xml:space="preserve">Klopfenstein (2015): </w:t>
       </w:r>
     </w:p>
     <w:p>
@@ -584,13 +534,37 @@
         <w:rPr>
           <w:lang w:val="en-US"/>
         </w:rPr>
-        <w:t>How speech compares to that encountered in typical speech.</w:t>
-      </w:r>
-      <w:r>
-        <w:rPr>
-          <w:lang w:val="en-US"/>
-        </w:rPr>
-        <w:t>” (page 329)</w:t>
+        <w:t>Speech is</w:t>
+      </w:r>
+      <w:r>
+        <w:rPr>
+          <w:lang w:val="en-US"/>
+        </w:rPr>
+        <w:t xml:space="preserve"> </w:t>
+      </w:r>
+      <w:r>
+        <w:rPr>
+          <w:lang w:val="en-US"/>
+        </w:rPr>
+        <w:t>natural if it conforms to the listener’s standard of rate, rhythm, intonation and stress patterning,</w:t>
+      </w:r>
+      <w:r>
+        <w:rPr>
+          <w:lang w:val="en-US"/>
+        </w:rPr>
+        <w:t xml:space="preserve"> </w:t>
+      </w:r>
+      <w:r>
+        <w:rPr>
+          <w:lang w:val="en-US"/>
+        </w:rPr>
+        <w:t>and if it conforms to the syntactic structure of the utterance being produced’’</w:t>
+      </w:r>
+      <w:r>
+        <w:rPr>
+          <w:lang w:val="en-US"/>
+        </w:rPr>
+        <w:t xml:space="preserve"> (page 938)</w:t>
       </w:r>
     </w:p>
     <w:p>
@@ -608,56 +582,56 @@
         <w:rPr>
           <w:lang w:val="en-US"/>
         </w:rPr>
-        <w:t xml:space="preserve">Klopfenstein (2015): </w:t>
-      </w:r>
-    </w:p>
-    <w:p>
-      <w:pPr>
-        <w:rPr>
-          <w:lang w:val="en-US"/>
-        </w:rPr>
-      </w:pPr>
-      <w:r>
-        <w:rPr>
-          <w:lang w:val="en-US"/>
-        </w:rPr>
-        <w:t>“</w:t>
-      </w:r>
-      <w:r>
-        <w:rPr>
-          <w:lang w:val="en-US"/>
-        </w:rPr>
-        <w:t>Speech is</w:t>
-      </w:r>
-      <w:r>
-        <w:rPr>
-          <w:lang w:val="en-US"/>
-        </w:rPr>
-        <w:t xml:space="preserve"> </w:t>
-      </w:r>
-      <w:r>
-        <w:rPr>
-          <w:lang w:val="en-US"/>
-        </w:rPr>
-        <w:t>natural if it conforms to the listener’s standard of rate, rhythm, intonation and stress patterning,</w:t>
-      </w:r>
-      <w:r>
-        <w:rPr>
-          <w:lang w:val="en-US"/>
-        </w:rPr>
-        <w:t xml:space="preserve"> </w:t>
-      </w:r>
-      <w:r>
-        <w:rPr>
-          <w:lang w:val="en-US"/>
-        </w:rPr>
-        <w:t>and if it conforms to the syntactic structure of the utterance being produced’’</w:t>
-      </w:r>
-      <w:r>
-        <w:rPr>
-          <w:lang w:val="en-US"/>
-        </w:rPr>
-        <w:t xml:space="preserve"> (page 938)</w:t>
+        <w:t xml:space="preserve">Klopfenstein (2016): </w:t>
+      </w:r>
+    </w:p>
+    <w:p>
+      <w:pPr>
+        <w:rPr>
+          <w:lang w:val="en-US"/>
+        </w:rPr>
+      </w:pPr>
+      <w:r>
+        <w:rPr>
+          <w:lang w:val="en-US"/>
+        </w:rPr>
+        <w:t xml:space="preserve">“[…] </w:t>
+      </w:r>
+      <w:r>
+        <w:rPr>
+          <w:lang w:val="en-US"/>
+        </w:rPr>
+        <w:t>sounding ‘natural’ may</w:t>
+      </w:r>
+      <w:r>
+        <w:rPr>
+          <w:lang w:val="en-US"/>
+        </w:rPr>
+        <w:t xml:space="preserve"> </w:t>
+      </w:r>
+      <w:r>
+        <w:rPr>
+          <w:lang w:val="en-US"/>
+        </w:rPr>
+        <w:t>be speaking like she or he did before the onset of dysarthria, even if such a</w:t>
+      </w:r>
+      <w:r>
+        <w:rPr>
+          <w:lang w:val="en-US"/>
+        </w:rPr>
+        <w:t xml:space="preserve"> </w:t>
+      </w:r>
+      <w:r>
+        <w:rPr>
+          <w:lang w:val="en-US"/>
+        </w:rPr>
+        <w:t>goal is out of reach.</w:t>
+      </w:r>
+      <w:r>
+        <w:rPr>
+          <w:lang w:val="en-US"/>
+        </w:rPr>
+        <w:t>” (page 124)</w:t>
       </w:r>
     </w:p>
     <w:p>
@@ -675,56 +649,56 @@
         <w:rPr>
           <w:lang w:val="en-US"/>
         </w:rPr>
-        <w:t xml:space="preserve">Klopfenstein (2016): </w:t>
-      </w:r>
-    </w:p>
-    <w:p>
-      <w:pPr>
-        <w:rPr>
-          <w:lang w:val="en-US"/>
-        </w:rPr>
-      </w:pPr>
-      <w:r>
-        <w:rPr>
-          <w:lang w:val="en-US"/>
-        </w:rPr>
-        <w:t xml:space="preserve">“[…] </w:t>
-      </w:r>
-      <w:r>
-        <w:rPr>
-          <w:lang w:val="en-US"/>
-        </w:rPr>
-        <w:t>sounding ‘natural’ may</w:t>
-      </w:r>
-      <w:r>
-        <w:rPr>
-          <w:lang w:val="en-US"/>
-        </w:rPr>
-        <w:t xml:space="preserve"> </w:t>
-      </w:r>
-      <w:r>
-        <w:rPr>
-          <w:lang w:val="en-US"/>
-        </w:rPr>
-        <w:t>be speaking like she or he did before the onset of dysarthria, even if such a</w:t>
-      </w:r>
-      <w:r>
-        <w:rPr>
-          <w:lang w:val="en-US"/>
-        </w:rPr>
-        <w:t xml:space="preserve"> </w:t>
-      </w:r>
-      <w:r>
-        <w:rPr>
-          <w:lang w:val="en-US"/>
-        </w:rPr>
-        <w:t>goal is out of reach.</w:t>
-      </w:r>
-      <w:r>
-        <w:rPr>
-          <w:lang w:val="en-US"/>
-        </w:rPr>
-        <w:t>” (page 124)</w:t>
+        <w:t xml:space="preserve">Klopfenstein et al. (2020): </w:t>
+      </w:r>
+    </w:p>
+    <w:p>
+      <w:pPr>
+        <w:rPr>
+          <w:lang w:val="en-US"/>
+        </w:rPr>
+      </w:pPr>
+      <w:r>
+        <w:rPr>
+          <w:lang w:val="en-US"/>
+        </w:rPr>
+        <w:t>“</w:t>
+      </w:r>
+      <w:r>
+        <w:rPr>
+          <w:lang w:val="en-US"/>
+        </w:rPr>
+        <w:t>Speech is</w:t>
+      </w:r>
+      <w:r>
+        <w:rPr>
+          <w:lang w:val="en-US"/>
+        </w:rPr>
+        <w:t xml:space="preserve"> </w:t>
+      </w:r>
+      <w:r>
+        <w:rPr>
+          <w:lang w:val="en-US"/>
+        </w:rPr>
+        <w:t>natural if it conforms to the listener’s standard of rate, rhythm, intonation and stress patterning,</w:t>
+      </w:r>
+      <w:r>
+        <w:rPr>
+          <w:lang w:val="en-US"/>
+        </w:rPr>
+        <w:t xml:space="preserve"> </w:t>
+      </w:r>
+      <w:r>
+        <w:rPr>
+          <w:lang w:val="en-US"/>
+        </w:rPr>
+        <w:t>and if it conforms to the syntactic structure of the utterance being produced</w:t>
+      </w:r>
+      <w:r>
+        <w:rPr>
+          <w:lang w:val="en-US"/>
+        </w:rPr>
+        <w:t>” (page 327)</w:t>
       </w:r>
     </w:p>
     <w:p>
@@ -742,7 +716,7 @@
         <w:rPr>
           <w:lang w:val="en-US"/>
         </w:rPr>
-        <w:t xml:space="preserve">Klopfenstein et al. (2020): </w:t>
+        <w:t>Lehner et al. (2022):</w:t>
       </w:r>
     </w:p>
     <w:p>
@@ -761,37 +735,55 @@
         <w:rPr>
           <w:lang w:val="en-US"/>
         </w:rPr>
-        <w:t>Speech is</w:t>
-      </w:r>
-      <w:r>
-        <w:rPr>
-          <w:lang w:val="en-US"/>
-        </w:rPr>
-        <w:t xml:space="preserve"> </w:t>
-      </w:r>
-      <w:r>
-        <w:rPr>
-          <w:lang w:val="en-US"/>
-        </w:rPr>
-        <w:t>natural if it conforms to the listener’s standard of rate, rhythm, intonation and stress patterning,</w:t>
-      </w:r>
-      <w:r>
-        <w:rPr>
-          <w:lang w:val="en-US"/>
-        </w:rPr>
-        <w:t xml:space="preserve"> </w:t>
-      </w:r>
-      <w:r>
-        <w:rPr>
-          <w:lang w:val="en-US"/>
-        </w:rPr>
-        <w:t>and if it conforms to the syntactic structure of the utterance being produced</w:t>
-      </w:r>
-      <w:r>
-        <w:rPr>
-          <w:lang w:val="en-US"/>
-        </w:rPr>
-        <w:t>” (page 327)</w:t>
+        <w:t>It</w:t>
+      </w:r>
+      <w:r>
+        <w:rPr>
+          <w:lang w:val="en-US"/>
+        </w:rPr>
+        <w:t xml:space="preserve"> </w:t>
+      </w:r>
+      <w:r>
+        <w:rPr>
+          <w:lang w:val="en-US"/>
+        </w:rPr>
+        <w:t>describes</w:t>
+      </w:r>
+      <w:r>
+        <w:rPr>
+          <w:lang w:val="en-US"/>
+        </w:rPr>
+        <w:t xml:space="preserve"> </w:t>
+      </w:r>
+      <w:r>
+        <w:rPr>
+          <w:lang w:val="en-US"/>
+        </w:rPr>
+        <w:t>to what extent the way someone speaks sounds natural and not irritating, i.e.,</w:t>
+      </w:r>
+      <w:r>
+        <w:rPr>
+          <w:lang w:val="en-US"/>
+        </w:rPr>
+        <w:t xml:space="preserve"> </w:t>
+      </w:r>
+      <w:r>
+        <w:rPr>
+          <w:lang w:val="en-US"/>
+        </w:rPr>
+        <w:t>whether it conforms to the expected standard of unimpaired speech</w:t>
+      </w:r>
+      <w:r>
+        <w:rPr>
+          <w:lang w:val="en-US"/>
+        </w:rPr>
+        <w:t>”</w:t>
+      </w:r>
+      <w:r>
+        <w:rPr>
+          <w:lang w:val="en-US"/>
+        </w:rPr>
+        <w:t xml:space="preserve"> (page 990)</w:t>
       </w:r>
     </w:p>
     <w:p>
@@ -810,7 +802,7 @@
           <w:lang w:val="en-US"/>
         </w:rPr>
         <w:lastRenderedPageBreak/>
-        <w:t>Lehner et al. (2022):</w:t>
+        <w:t xml:space="preserve">Merritt &amp; Bent (2020): </w:t>
       </w:r>
     </w:p>
     <w:p>
@@ -829,55 +821,61 @@
         <w:rPr>
           <w:lang w:val="en-US"/>
         </w:rPr>
-        <w:t>It</w:t>
-      </w:r>
-      <w:r>
-        <w:rPr>
-          <w:lang w:val="en-US"/>
-        </w:rPr>
-        <w:t xml:space="preserve"> </w:t>
-      </w:r>
-      <w:r>
-        <w:rPr>
-          <w:lang w:val="en-US"/>
-        </w:rPr>
-        <w:t>describes</w:t>
-      </w:r>
-      <w:r>
-        <w:rPr>
-          <w:lang w:val="en-US"/>
-        </w:rPr>
-        <w:t xml:space="preserve"> </w:t>
-      </w:r>
-      <w:r>
-        <w:rPr>
-          <w:lang w:val="en-US"/>
-        </w:rPr>
-        <w:t>to what extent the way someone speaks sounds natural and not irritating, i.e.,</w:t>
-      </w:r>
-      <w:r>
-        <w:rPr>
-          <w:lang w:val="en-US"/>
-        </w:rPr>
-        <w:t xml:space="preserve"> </w:t>
-      </w:r>
-      <w:r>
-        <w:rPr>
-          <w:lang w:val="en-US"/>
-        </w:rPr>
-        <w:t>whether it conforms to the expected standard of unimpaired speech</w:t>
-      </w:r>
-      <w:r>
-        <w:rPr>
-          <w:lang w:val="en-US"/>
-        </w:rPr>
-        <w:t>”</w:t>
-      </w:r>
-      <w:r>
-        <w:rPr>
-          <w:lang w:val="en-US"/>
-        </w:rPr>
-        <w:t xml:space="preserve"> (page 990)</w:t>
+        <w:t>Speech naturalness has been conceptualized as a listener’s</w:t>
+      </w:r>
+      <w:r>
+        <w:rPr>
+          <w:lang w:val="en-US"/>
+        </w:rPr>
+        <w:t xml:space="preserve"> </w:t>
+      </w:r>
+      <w:r>
+        <w:rPr>
+          <w:lang w:val="en-US"/>
+        </w:rPr>
+        <w:t>scaling between an individual’s speech and</w:t>
+      </w:r>
+      <w:r>
+        <w:rPr>
+          <w:lang w:val="en-US"/>
+        </w:rPr>
+        <w:t xml:space="preserve"> </w:t>
+      </w:r>
+      <w:r>
+        <w:rPr>
+          <w:lang w:val="en-US"/>
+        </w:rPr>
+        <w:t>the listener’s representation of typical speech patterns,</w:t>
+      </w:r>
+      <w:r>
+        <w:rPr>
+          <w:lang w:val="en-US"/>
+        </w:rPr>
+        <w:t xml:space="preserve"> </w:t>
+      </w:r>
+      <w:r>
+        <w:rPr>
+          <w:lang w:val="en-US"/>
+        </w:rPr>
+        <w:t>including the dimensions of rate, rhythm, intonation,</w:t>
+      </w:r>
+      <w:r>
+        <w:rPr>
+          <w:lang w:val="en-US"/>
+        </w:rPr>
+        <w:t xml:space="preserve"> </w:t>
+      </w:r>
+      <w:r>
+        <w:rPr>
+          <w:lang w:val="en-US"/>
+        </w:rPr>
+        <w:t>stress patterning, and syntactic structure</w:t>
+      </w:r>
+      <w:r>
+        <w:rPr>
+          <w:lang w:val="en-US"/>
+        </w:rPr>
+        <w:t>” (page 2054)</w:t>
       </w:r>
     </w:p>
     <w:p>
@@ -895,80 +893,94 @@
         <w:rPr>
           <w:lang w:val="en-US"/>
         </w:rPr>
-        <w:t xml:space="preserve">Merritt &amp; Bent (2020): </w:t>
-      </w:r>
-    </w:p>
-    <w:p>
-      <w:pPr>
-        <w:rPr>
-          <w:lang w:val="en-US"/>
-        </w:rPr>
-      </w:pPr>
-      <w:r>
-        <w:rPr>
-          <w:lang w:val="en-US"/>
-        </w:rPr>
-        <w:t>“</w:t>
-      </w:r>
-      <w:r>
-        <w:rPr>
-          <w:lang w:val="en-US"/>
-        </w:rPr>
-        <w:t>Speech naturalness has been conceptualized as a listener’s</w:t>
-      </w:r>
-      <w:r>
-        <w:rPr>
-          <w:lang w:val="en-US"/>
-        </w:rPr>
-        <w:t xml:space="preserve"> </w:t>
-      </w:r>
-      <w:r>
-        <w:rPr>
-          <w:lang w:val="en-US"/>
-        </w:rPr>
-        <w:t>scaling between an individual’s speech and</w:t>
-      </w:r>
-      <w:r>
-        <w:rPr>
-          <w:lang w:val="en-US"/>
-        </w:rPr>
-        <w:t xml:space="preserve"> </w:t>
-      </w:r>
-      <w:r>
-        <w:rPr>
-          <w:lang w:val="en-US"/>
-        </w:rPr>
-        <w:t>the listener’s representation of typical speech patterns,</w:t>
-      </w:r>
-      <w:r>
-        <w:rPr>
-          <w:lang w:val="en-US"/>
-        </w:rPr>
-        <w:t xml:space="preserve"> </w:t>
-      </w:r>
-      <w:r>
-        <w:rPr>
-          <w:lang w:val="en-US"/>
-        </w:rPr>
-        <w:t>including the dimensions of rate, rhythm, intonation,</w:t>
-      </w:r>
-      <w:r>
-        <w:rPr>
-          <w:lang w:val="en-US"/>
-        </w:rPr>
-        <w:t xml:space="preserve"> </w:t>
-      </w:r>
-      <w:r>
-        <w:rPr>
-          <w:lang w:val="en-US"/>
-        </w:rPr>
-        <w:t>stress patterning, and syntactic structure</w:t>
-      </w:r>
-      <w:r>
-        <w:rPr>
-          <w:lang w:val="en-US"/>
-        </w:rPr>
-        <w:t>” (page 2054)</w:t>
+        <w:t>Moya-</w:t>
+      </w:r>
+      <w:proofErr w:type="spellStart"/>
+      <w:r>
+        <w:rPr>
+          <w:lang w:val="en-US"/>
+        </w:rPr>
+        <w:t>Galé</w:t>
+      </w:r>
+      <w:proofErr w:type="spellEnd"/>
+      <w:r>
+        <w:rPr>
+          <w:lang w:val="en-US"/>
+        </w:rPr>
+        <w:t xml:space="preserve"> et al. (2024): </w:t>
+      </w:r>
+    </w:p>
+    <w:p>
+      <w:pPr>
+        <w:rPr>
+          <w:lang w:val="en-US"/>
+        </w:rPr>
+      </w:pPr>
+      <w:r>
+        <w:rPr>
+          <w:lang w:val="en-US"/>
+        </w:rPr>
+        <w:t xml:space="preserve">“[…] </w:t>
+      </w:r>
+      <w:r>
+        <w:rPr>
+          <w:lang w:val="en-US"/>
+        </w:rPr>
+        <w:t>naturalness, which has been defined as the</w:t>
+      </w:r>
+      <w:r>
+        <w:rPr>
+          <w:lang w:val="en-US"/>
+        </w:rPr>
+        <w:t xml:space="preserve"> </w:t>
+      </w:r>
+      <w:r>
+        <w:rPr>
+          <w:lang w:val="en-US"/>
+        </w:rPr>
+        <w:t>degree to which speech meets the typical patterns in</w:t>
+      </w:r>
+      <w:r>
+        <w:rPr>
+          <w:lang w:val="en-US"/>
+        </w:rPr>
+        <w:t xml:space="preserve"> </w:t>
+      </w:r>
+      <w:r>
+        <w:rPr>
+          <w:lang w:val="en-US"/>
+        </w:rPr>
+        <w:t>terms of intonation, voice quality, rate, rhythm, and</w:t>
+      </w:r>
+      <w:r>
+        <w:rPr>
+          <w:lang w:val="en-US"/>
+        </w:rPr>
+        <w:t xml:space="preserve"> </w:t>
+      </w:r>
+      <w:r>
+        <w:rPr>
+          <w:lang w:val="en-US"/>
+        </w:rPr>
+        <w:t>intensity, with respect to the syntactic structure of the</w:t>
+      </w:r>
+      <w:r>
+        <w:rPr>
+          <w:lang w:val="en-US"/>
+        </w:rPr>
+        <w:t xml:space="preserve"> </w:t>
+      </w:r>
+      <w:r>
+        <w:rPr>
+          <w:lang w:val="en-US"/>
+        </w:rPr>
+        <w:t>utterance”</w:t>
+      </w:r>
+      <w:r>
+        <w:rPr>
+          <w:lang w:val="en-US"/>
+        </w:rPr>
+        <w:t xml:space="preserve"> (page 2)</w:t>
       </w:r>
     </w:p>
     <w:p>
@@ -986,94 +998,56 @@
         <w:rPr>
           <w:lang w:val="en-US"/>
         </w:rPr>
-        <w:t>Moya-</w:t>
-      </w:r>
-      <w:proofErr w:type="spellStart"/>
-      <w:r>
-        <w:rPr>
-          <w:lang w:val="en-US"/>
-        </w:rPr>
-        <w:t>Galé</w:t>
-      </w:r>
-      <w:proofErr w:type="spellEnd"/>
-      <w:r>
-        <w:rPr>
-          <w:lang w:val="en-US"/>
-        </w:rPr>
-        <w:t xml:space="preserve"> et al. (2024): </w:t>
-      </w:r>
-    </w:p>
-    <w:p>
-      <w:pPr>
-        <w:rPr>
-          <w:lang w:val="en-US"/>
-        </w:rPr>
-      </w:pPr>
-      <w:r>
-        <w:rPr>
-          <w:lang w:val="en-US"/>
-        </w:rPr>
-        <w:t xml:space="preserve">“[…] </w:t>
-      </w:r>
-      <w:r>
-        <w:rPr>
-          <w:lang w:val="en-US"/>
-        </w:rPr>
-        <w:t>naturalness, which has been defined as the</w:t>
-      </w:r>
-      <w:r>
-        <w:rPr>
-          <w:lang w:val="en-US"/>
-        </w:rPr>
-        <w:t xml:space="preserve"> </w:t>
-      </w:r>
-      <w:r>
-        <w:rPr>
-          <w:lang w:val="en-US"/>
-        </w:rPr>
-        <w:t>degree to which speech meets the typical patterns in</w:t>
-      </w:r>
-      <w:r>
-        <w:rPr>
-          <w:lang w:val="en-US"/>
-        </w:rPr>
-        <w:t xml:space="preserve"> </w:t>
-      </w:r>
-      <w:r>
-        <w:rPr>
-          <w:lang w:val="en-US"/>
-        </w:rPr>
-        <w:t>terms of intonation, voice quality, rate, rhythm, and</w:t>
-      </w:r>
-      <w:r>
-        <w:rPr>
-          <w:lang w:val="en-US"/>
-        </w:rPr>
-        <w:t xml:space="preserve"> </w:t>
-      </w:r>
-      <w:r>
-        <w:rPr>
-          <w:lang w:val="en-US"/>
-        </w:rPr>
-        <w:t>intensity, with respect to the syntactic structure of the</w:t>
-      </w:r>
-      <w:r>
-        <w:rPr>
-          <w:lang w:val="en-US"/>
-        </w:rPr>
-        <w:t xml:space="preserve"> </w:t>
-      </w:r>
-      <w:r>
-        <w:rPr>
-          <w:lang w:val="en-US"/>
-        </w:rPr>
-        <w:t>utterance”</w:t>
-      </w:r>
-      <w:r>
-        <w:rPr>
-          <w:lang w:val="en-US"/>
-        </w:rPr>
-        <w:t xml:space="preserve"> (page 2)</w:t>
+        <w:t>Nussbaum et al. (2023):</w:t>
+      </w:r>
+    </w:p>
+    <w:p>
+      <w:pPr>
+        <w:rPr>
+          <w:lang w:val="en-US"/>
+        </w:rPr>
+      </w:pPr>
+      <w:r>
+        <w:rPr>
+          <w:lang w:val="en-US"/>
+        </w:rPr>
+        <w:t>“</w:t>
+      </w:r>
+      <w:r>
+        <w:rPr>
+          <w:lang w:val="en-US"/>
+        </w:rPr>
+        <w:t>By naturalness, we understand the voice stimulus</w:t>
+      </w:r>
+      <w:r>
+        <w:rPr>
+          <w:lang w:val="en-US"/>
+        </w:rPr>
+        <w:t xml:space="preserve"> </w:t>
+      </w:r>
+      <w:r>
+        <w:rPr>
+          <w:lang w:val="en-US"/>
+        </w:rPr>
+        <w:t>to be perceived as a plausible outcome of the human</w:t>
+      </w:r>
+      <w:r>
+        <w:rPr>
+          <w:lang w:val="en-US"/>
+        </w:rPr>
+        <w:t xml:space="preserve"> </w:t>
+      </w:r>
+      <w:r>
+        <w:rPr>
+          <w:lang w:val="en-US"/>
+        </w:rPr>
+        <w:t>speech production system</w:t>
+      </w:r>
+      <w:r>
+        <w:rPr>
+          <w:lang w:val="en-US"/>
+        </w:rPr>
+        <w:t>” (page 1)</w:t>
       </w:r>
     </w:p>
     <w:p>
@@ -1087,11 +1061,19 @@
           <w:lang w:val="en-US"/>
         </w:rPr>
       </w:pPr>
-      <w:r>
-        <w:rPr>
-          <w:lang w:val="en-US"/>
-        </w:rPr>
-        <w:t>Nussbaum et al. (2023):</w:t>
+      <w:proofErr w:type="spellStart"/>
+      <w:r>
+        <w:rPr>
+          <w:lang w:val="en-US"/>
+        </w:rPr>
+        <w:t>Schoelderle</w:t>
+      </w:r>
+      <w:proofErr w:type="spellEnd"/>
+      <w:r>
+        <w:rPr>
+          <w:lang w:val="en-US"/>
+        </w:rPr>
+        <w:t xml:space="preserve"> et al. (2023): </w:t>
       </w:r>
     </w:p>
     <w:p>
@@ -1110,37 +1092,25 @@
         <w:rPr>
           <w:lang w:val="en-US"/>
         </w:rPr>
-        <w:t>By naturalness, we understand the voice stimulus</w:t>
-      </w:r>
-      <w:r>
-        <w:rPr>
-          <w:lang w:val="en-US"/>
-        </w:rPr>
-        <w:t xml:space="preserve"> </w:t>
-      </w:r>
-      <w:r>
-        <w:rPr>
-          <w:lang w:val="en-US"/>
-        </w:rPr>
-        <w:t>to be perceived as a plausible outcome of the human</w:t>
-      </w:r>
-      <w:r>
-        <w:rPr>
-          <w:lang w:val="en-US"/>
-        </w:rPr>
-        <w:t xml:space="preserve"> </w:t>
-      </w:r>
-      <w:r>
-        <w:rPr>
-          <w:lang w:val="en-US"/>
-        </w:rPr>
-        <w:t>speech production system</w:t>
-      </w:r>
-      <w:r>
-        <w:rPr>
-          <w:lang w:val="en-US"/>
-        </w:rPr>
-        <w:t>” (page 1)</w:t>
+        <w:t>Speech naturalness refers to a rather broad perceptual impression representing the</w:t>
+      </w:r>
+      <w:r>
+        <w:rPr>
+          <w:lang w:val="en-US"/>
+        </w:rPr>
+        <w:t xml:space="preserve"> </w:t>
+      </w:r>
+      <w:r>
+        <w:rPr>
+          <w:lang w:val="en-US"/>
+        </w:rPr>
+        <w:t>overall quality of a person’s speech output in relation to what is conceptualized as normal or natural</w:t>
+      </w:r>
+      <w:r>
+        <w:rPr>
+          <w:lang w:val="en-US"/>
+        </w:rPr>
+        <w:t>” (page 1633/1634)</w:t>
       </w:r>
     </w:p>
     <w:p>
@@ -1154,19 +1124,25 @@
           <w:lang w:val="en-US"/>
         </w:rPr>
       </w:pPr>
+      <w:r>
+        <w:rPr>
+          <w:lang w:val="en-US"/>
+        </w:rPr>
+        <w:t xml:space="preserve">Venkatraman &amp; </w:t>
+      </w:r>
       <w:proofErr w:type="spellStart"/>
       <w:r>
         <w:rPr>
           <w:lang w:val="en-US"/>
         </w:rPr>
-        <w:t>Schoelderle</w:t>
+        <w:t>Sivasanka</w:t>
       </w:r>
       <w:proofErr w:type="spellEnd"/>
       <w:r>
         <w:rPr>
           <w:lang w:val="en-US"/>
         </w:rPr>
-        <w:t xml:space="preserve"> et al. (2023): </w:t>
+        <w:t xml:space="preserve"> (2018): </w:t>
       </w:r>
     </w:p>
     <w:p>
@@ -1185,25 +1161,13 @@
         <w:rPr>
           <w:lang w:val="en-US"/>
         </w:rPr>
-        <w:t>Speech naturalness refers to a rather broad perceptual impression representing the</w:t>
-      </w:r>
-      <w:r>
-        <w:rPr>
-          <w:lang w:val="en-US"/>
-        </w:rPr>
-        <w:t xml:space="preserve"> </w:t>
-      </w:r>
-      <w:r>
-        <w:rPr>
-          <w:lang w:val="en-US"/>
-        </w:rPr>
-        <w:t>overall quality of a person’s speech output in relation to what is conceptualized as normal or natural</w:t>
-      </w:r>
-      <w:r>
-        <w:rPr>
-          <w:lang w:val="en-US"/>
-        </w:rPr>
-        <w:t>” (page 1633/1634)</w:t>
+        <w:t>How likely are you to hear a speaker like this, during a typical day</w:t>
+      </w:r>
+      <w:r>
+        <w:rPr>
+          <w:lang w:val="en-US"/>
+        </w:rPr>
+        <w:t>” (page 1541)</w:t>
       </w:r>
     </w:p>
     <w:p>
@@ -1421,13 +1385,7 @@
         <w:rPr>
           <w:lang w:val="en-US"/>
         </w:rPr>
-        <w:t>“</w:t>
-      </w:r>
-      <w:r>
-        <w:rPr>
-          <w:lang w:val="en-US"/>
-        </w:rPr>
-        <w:t>Human likeness has been used</w:t>
+        <w:t>“Human likeness has been used</w:t>
       </w:r>
       <w:r>
         <w:rPr>
@@ -2154,8 +2112,6 @@
           <w:lang w:val="en-US"/>
         </w:rPr>
       </w:pPr>
-      <w:bookmarkStart w:id="0" w:name="_GoBack"/>
-      <w:bookmarkEnd w:id="0"/>
       <w:r>
         <w:rPr>
           <w:lang w:val="en-US"/>
@@ -2309,13 +2265,7 @@
         <w:rPr>
           <w:lang w:val="en-US"/>
         </w:rPr>
-        <w:t>voices.</w:t>
-      </w:r>
-      <w:r>
-        <w:rPr>
-          <w:lang w:val="en-US"/>
-        </w:rPr>
-        <w:t>”</w:t>
+        <w:t>voices.”</w:t>
       </w:r>
       <w:r>
         <w:rPr>
@@ -2601,17 +2551,25 @@
         <w:pStyle w:val="Listenabsatz"/>
         <w:numPr>
           <w:ilvl w:val="0"/>
-          <w:numId w:val="5"/>
+          <w:numId w:val="7"/>
         </w:numPr>
         <w:rPr>
           <w:lang w:val="en-US"/>
         </w:rPr>
       </w:pPr>
-      <w:r>
-        <w:rPr>
-          <w:lang w:val="en-US"/>
-        </w:rPr>
-        <w:t xml:space="preserve">Martin et al. (1984): </w:t>
+      <w:proofErr w:type="spellStart"/>
+      <w:r>
+        <w:rPr>
+          <w:lang w:val="en-US"/>
+        </w:rPr>
+        <w:t>Assmann</w:t>
+      </w:r>
+      <w:proofErr w:type="spellEnd"/>
+      <w:r>
+        <w:rPr>
+          <w:lang w:val="en-US"/>
+        </w:rPr>
+        <w:t xml:space="preserve"> et al. (2006): </w:t>
       </w:r>
     </w:p>
     <w:p>
@@ -2630,13 +2588,49 @@
         <w:rPr>
           <w:lang w:val="en-US"/>
         </w:rPr>
-        <w:t>Naturalness will not be defined for you.</w:t>
-      </w:r>
-      <w:r>
-        <w:rPr>
-          <w:lang w:val="en-US"/>
-        </w:rPr>
-        <w:t>” (page 54)</w:t>
+        <w:t>Listeners were informed that they would</w:t>
+      </w:r>
+      <w:r>
+        <w:rPr>
+          <w:lang w:val="en-US"/>
+        </w:rPr>
+        <w:t xml:space="preserve"> </w:t>
+      </w:r>
+      <w:r>
+        <w:rPr>
+          <w:lang w:val="en-US"/>
+        </w:rPr>
+        <w:t>hear a range of computer-generated voices varying in</w:t>
+      </w:r>
+      <w:r>
+        <w:rPr>
+          <w:lang w:val="en-US"/>
+        </w:rPr>
+        <w:t xml:space="preserve"> </w:t>
+      </w:r>
+      <w:r>
+        <w:rPr>
+          <w:lang w:val="en-US"/>
+        </w:rPr>
+        <w:t>naturalness, and that some voices might sound like</w:t>
+      </w:r>
+      <w:r>
+        <w:rPr>
+          <w:lang w:val="en-US"/>
+        </w:rPr>
+        <w:t xml:space="preserve"> </w:t>
+      </w:r>
+      <w:r>
+        <w:rPr>
+          <w:lang w:val="en-US"/>
+        </w:rPr>
+        <w:t>children or cartoon characters.</w:t>
+      </w:r>
+      <w:r>
+        <w:rPr>
+          <w:lang w:val="en-US"/>
+        </w:rPr>
+        <w:t>” (page 2)</w:t>
       </w:r>
     </w:p>
     <w:p>
@@ -2644,62 +2638,42 @@
         <w:pStyle w:val="Listenabsatz"/>
         <w:numPr>
           <w:ilvl w:val="0"/>
-          <w:numId w:val="5"/>
+          <w:numId w:val="7"/>
         </w:numPr>
         <w:rPr>
           <w:lang w:val="en-US"/>
         </w:rPr>
       </w:pPr>
-      <w:proofErr w:type="spellStart"/>
-      <w:r>
-        <w:rPr>
-          <w:lang w:val="en-US"/>
-        </w:rPr>
-        <w:t>Meltzner</w:t>
-      </w:r>
-      <w:proofErr w:type="spellEnd"/>
-      <w:r>
-        <w:rPr>
-          <w:lang w:val="en-US"/>
-        </w:rPr>
-        <w:t xml:space="preserve"> &amp; Hillman (2005): </w:t>
-      </w:r>
-    </w:p>
-    <w:p>
-      <w:pPr>
-        <w:rPr>
-          <w:lang w:val="en-US"/>
-        </w:rPr>
-      </w:pPr>
-      <w:r>
-        <w:rPr>
-          <w:lang w:val="en-US"/>
-        </w:rPr>
-        <w:t xml:space="preserve">“[...] </w:t>
-      </w:r>
-      <w:r>
-        <w:rPr>
-          <w:lang w:val="en-US"/>
-        </w:rPr>
-        <w:t>which of the two tokens in each pair ‘‘sounded more</w:t>
-      </w:r>
-      <w:r>
-        <w:rPr>
-          <w:lang w:val="en-US"/>
-        </w:rPr>
-        <w:t xml:space="preserve"> </w:t>
-      </w:r>
-      <w:r>
-        <w:rPr>
-          <w:lang w:val="en-US"/>
-        </w:rPr>
-        <w:t>like normal natural speech’’ (NNS).</w:t>
-      </w:r>
-      <w:r>
-        <w:rPr>
-          <w:lang w:val="en-US"/>
-        </w:rPr>
-        <w:t>” (page 770)</w:t>
+      <w:r>
+        <w:rPr>
+          <w:lang w:val="en-US"/>
+        </w:rPr>
+        <w:t xml:space="preserve">Martin et al. (1984): </w:t>
+      </w:r>
+    </w:p>
+    <w:p>
+      <w:pPr>
+        <w:rPr>
+          <w:lang w:val="en-US"/>
+        </w:rPr>
+      </w:pPr>
+      <w:r>
+        <w:rPr>
+          <w:lang w:val="en-US"/>
+        </w:rPr>
+        <w:t>“</w:t>
+      </w:r>
+      <w:r>
+        <w:rPr>
+          <w:lang w:val="en-US"/>
+        </w:rPr>
+        <w:t>Naturalness will not be defined for you.</w:t>
+      </w:r>
+      <w:r>
+        <w:rPr>
+          <w:lang w:val="en-US"/>
+        </w:rPr>
+        <w:t>” (page 54)</w:t>
       </w:r>
     </w:p>
     <w:p>
@@ -2707,66 +2681,62 @@
         <w:pStyle w:val="Listenabsatz"/>
         <w:numPr>
           <w:ilvl w:val="0"/>
-          <w:numId w:val="5"/>
+          <w:numId w:val="7"/>
         </w:numPr>
         <w:rPr>
           <w:lang w:val="en-US"/>
         </w:rPr>
       </w:pPr>
-      <w:r>
-        <w:rPr>
-          <w:lang w:val="en-US"/>
-        </w:rPr>
-        <w:t xml:space="preserve">Nusbaum et al. (1995): </w:t>
-      </w:r>
-    </w:p>
-    <w:p>
-      <w:pPr>
-        <w:rPr>
-          <w:lang w:val="en-US"/>
-        </w:rPr>
-      </w:pPr>
-      <w:r>
-        <w:rPr>
-          <w:lang w:val="en-US"/>
-        </w:rPr>
-        <w:t>“</w:t>
-      </w:r>
-      <w:r>
-        <w:rPr>
-          <w:lang w:val="en-US"/>
-        </w:rPr>
-        <w:t>There is no extant objective definition of naturalness</w:t>
-      </w:r>
-      <w:r>
-        <w:rPr>
-          <w:lang w:val="en-US"/>
-        </w:rPr>
-        <w:t xml:space="preserve"> </w:t>
-      </w:r>
-      <w:r>
-        <w:rPr>
-          <w:lang w:val="en-US"/>
-        </w:rPr>
-        <w:t>that we are aware of--it is a voice quality that is purely</w:t>
-      </w:r>
-      <w:r>
-        <w:rPr>
-          <w:lang w:val="en-US"/>
-        </w:rPr>
-        <w:t xml:space="preserve"> </w:t>
-      </w:r>
-      <w:r>
-        <w:rPr>
-          <w:lang w:val="en-US"/>
-        </w:rPr>
-        <w:t>subjective.</w:t>
-      </w:r>
-      <w:r>
-        <w:rPr>
-          <w:lang w:val="en-US"/>
-        </w:rPr>
-        <w:t>” (page 8)</w:t>
+      <w:proofErr w:type="spellStart"/>
+      <w:r>
+        <w:rPr>
+          <w:lang w:val="en-US"/>
+        </w:rPr>
+        <w:t>Meltzner</w:t>
+      </w:r>
+      <w:proofErr w:type="spellEnd"/>
+      <w:r>
+        <w:rPr>
+          <w:lang w:val="en-US"/>
+        </w:rPr>
+        <w:t xml:space="preserve"> &amp; Hillman (2005): </w:t>
+      </w:r>
+    </w:p>
+    <w:p>
+      <w:pPr>
+        <w:rPr>
+          <w:lang w:val="en-US"/>
+        </w:rPr>
+      </w:pPr>
+      <w:r>
+        <w:rPr>
+          <w:lang w:val="en-US"/>
+        </w:rPr>
+        <w:t xml:space="preserve">“[...] </w:t>
+      </w:r>
+      <w:r>
+        <w:rPr>
+          <w:lang w:val="en-US"/>
+        </w:rPr>
+        <w:t>which of the two tokens in each pair ‘‘sounded more</w:t>
+      </w:r>
+      <w:r>
+        <w:rPr>
+          <w:lang w:val="en-US"/>
+        </w:rPr>
+        <w:t xml:space="preserve"> </w:t>
+      </w:r>
+      <w:r>
+        <w:rPr>
+          <w:lang w:val="en-US"/>
+        </w:rPr>
+        <w:t>like normal natural speech’’ (NNS).</w:t>
+      </w:r>
+      <w:r>
+        <w:rPr>
+          <w:lang w:val="en-US"/>
+        </w:rPr>
+        <w:t>” (page 770)</w:t>
       </w:r>
     </w:p>
     <w:p>
@@ -2774,12 +2744,81 @@
         <w:pStyle w:val="Listenabsatz"/>
         <w:numPr>
           <w:ilvl w:val="0"/>
-          <w:numId w:val="5"/>
+          <w:numId w:val="7"/>
         </w:numPr>
         <w:rPr>
           <w:lang w:val="en-US"/>
         </w:rPr>
       </w:pPr>
+      <w:r>
+        <w:rPr>
+          <w:lang w:val="en-US"/>
+        </w:rPr>
+        <w:t xml:space="preserve">Nusbaum et al. (1995): </w:t>
+      </w:r>
+    </w:p>
+    <w:p>
+      <w:pPr>
+        <w:rPr>
+          <w:lang w:val="en-US"/>
+        </w:rPr>
+      </w:pPr>
+      <w:r>
+        <w:rPr>
+          <w:lang w:val="en-US"/>
+        </w:rPr>
+        <w:t>“</w:t>
+      </w:r>
+      <w:r>
+        <w:rPr>
+          <w:lang w:val="en-US"/>
+        </w:rPr>
+        <w:t>There is no extant objective definition of naturalness</w:t>
+      </w:r>
+      <w:r>
+        <w:rPr>
+          <w:lang w:val="en-US"/>
+        </w:rPr>
+        <w:t xml:space="preserve"> </w:t>
+      </w:r>
+      <w:r>
+        <w:rPr>
+          <w:lang w:val="en-US"/>
+        </w:rPr>
+        <w:t>that we are aware of--it is a voice quality that is purely</w:t>
+      </w:r>
+      <w:r>
+        <w:rPr>
+          <w:lang w:val="en-US"/>
+        </w:rPr>
+        <w:t xml:space="preserve"> </w:t>
+      </w:r>
+      <w:r>
+        <w:rPr>
+          <w:lang w:val="en-US"/>
+        </w:rPr>
+        <w:t>subjective.</w:t>
+      </w:r>
+      <w:r>
+        <w:rPr>
+          <w:lang w:val="en-US"/>
+        </w:rPr>
+        <w:t>” (page 8)</w:t>
+      </w:r>
+    </w:p>
+    <w:p>
+      <w:pPr>
+        <w:pStyle w:val="Listenabsatz"/>
+        <w:numPr>
+          <w:ilvl w:val="0"/>
+          <w:numId w:val="7"/>
+        </w:numPr>
+        <w:rPr>
+          <w:lang w:val="en-US"/>
+        </w:rPr>
+      </w:pPr>
+      <w:bookmarkStart w:id="0" w:name="_GoBack"/>
+      <w:bookmarkEnd w:id="0"/>
       <w:r>
         <w:rPr>
           <w:lang w:val="en-US"/>
@@ -3200,9 +3239,9 @@
     </w:lvl>
   </w:abstractNum>
   <w:abstractNum w:abstractNumId="4" w15:restartNumberingAfterBreak="0">
-    <w:nsid w:val="435F5E4F"/>
+    <w:nsid w:val="3CB778A4"/>
     <w:multiLevelType w:val="hybridMultilevel"/>
-    <w:tmpl w:val="41B661BC"/>
+    <w:tmpl w:val="07D26650"/>
     <w:lvl w:ilvl="0" w:tplc="0407000F">
       <w:start w:val="1"/>
       <w:numFmt w:val="decimal"/>
@@ -3286,6 +3325,92 @@
     </w:lvl>
   </w:abstractNum>
   <w:abstractNum w:abstractNumId="5" w15:restartNumberingAfterBreak="0">
+    <w:nsid w:val="435F5E4F"/>
+    <w:multiLevelType w:val="hybridMultilevel"/>
+    <w:tmpl w:val="8C923102"/>
+    <w:lvl w:ilvl="0" w:tplc="0407000F">
+      <w:start w:val="1"/>
+      <w:numFmt w:val="decimal"/>
+      <w:lvlText w:val="%1."/>
+      <w:lvlJc w:val="left"/>
+      <w:pPr>
+        <w:ind w:left="720" w:hanging="360"/>
+      </w:pPr>
+    </w:lvl>
+    <w:lvl w:ilvl="1" w:tplc="04070019" w:tentative="1">
+      <w:start w:val="1"/>
+      <w:numFmt w:val="lowerLetter"/>
+      <w:lvlText w:val="%2."/>
+      <w:lvlJc w:val="left"/>
+      <w:pPr>
+        <w:ind w:left="1440" w:hanging="360"/>
+      </w:pPr>
+    </w:lvl>
+    <w:lvl w:ilvl="2" w:tplc="0407001B" w:tentative="1">
+      <w:start w:val="1"/>
+      <w:numFmt w:val="lowerRoman"/>
+      <w:lvlText w:val="%3."/>
+      <w:lvlJc w:val="right"/>
+      <w:pPr>
+        <w:ind w:left="2160" w:hanging="180"/>
+      </w:pPr>
+    </w:lvl>
+    <w:lvl w:ilvl="3" w:tplc="0407000F" w:tentative="1">
+      <w:start w:val="1"/>
+      <w:numFmt w:val="decimal"/>
+      <w:lvlText w:val="%4."/>
+      <w:lvlJc w:val="left"/>
+      <w:pPr>
+        <w:ind w:left="2880" w:hanging="360"/>
+      </w:pPr>
+    </w:lvl>
+    <w:lvl w:ilvl="4" w:tplc="04070019" w:tentative="1">
+      <w:start w:val="1"/>
+      <w:numFmt w:val="lowerLetter"/>
+      <w:lvlText w:val="%5."/>
+      <w:lvlJc w:val="left"/>
+      <w:pPr>
+        <w:ind w:left="3600" w:hanging="360"/>
+      </w:pPr>
+    </w:lvl>
+    <w:lvl w:ilvl="5" w:tplc="0407001B" w:tentative="1">
+      <w:start w:val="1"/>
+      <w:numFmt w:val="lowerRoman"/>
+      <w:lvlText w:val="%6."/>
+      <w:lvlJc w:val="right"/>
+      <w:pPr>
+        <w:ind w:left="4320" w:hanging="180"/>
+      </w:pPr>
+    </w:lvl>
+    <w:lvl w:ilvl="6" w:tplc="0407000F" w:tentative="1">
+      <w:start w:val="1"/>
+      <w:numFmt w:val="decimal"/>
+      <w:lvlText w:val="%7."/>
+      <w:lvlJc w:val="left"/>
+      <w:pPr>
+        <w:ind w:left="5040" w:hanging="360"/>
+      </w:pPr>
+    </w:lvl>
+    <w:lvl w:ilvl="7" w:tplc="04070019" w:tentative="1">
+      <w:start w:val="1"/>
+      <w:numFmt w:val="lowerLetter"/>
+      <w:lvlText w:val="%8."/>
+      <w:lvlJc w:val="left"/>
+      <w:pPr>
+        <w:ind w:left="5760" w:hanging="360"/>
+      </w:pPr>
+    </w:lvl>
+    <w:lvl w:ilvl="8" w:tplc="0407001B" w:tentative="1">
+      <w:start w:val="1"/>
+      <w:numFmt w:val="lowerRoman"/>
+      <w:lvlText w:val="%9."/>
+      <w:lvlJc w:val="right"/>
+      <w:pPr>
+        <w:ind w:left="6480" w:hanging="180"/>
+      </w:pPr>
+    </w:lvl>
+  </w:abstractNum>
+  <w:abstractNum w:abstractNumId="6" w15:restartNumberingAfterBreak="0">
     <w:nsid w:val="62AD5E72"/>
     <w:multiLevelType w:val="hybridMultilevel"/>
     <w:tmpl w:val="26502410"/>
@@ -3399,13 +3524,13 @@
     </w:lvl>
   </w:abstractNum>
   <w:num w:numId="1">
-    <w:abstractNumId w:val="5"/>
+    <w:abstractNumId w:val="6"/>
   </w:num>
   <w:num w:numId="2">
     <w:abstractNumId w:val="3"/>
   </w:num>
   <w:num w:numId="3">
-    <w:abstractNumId w:val="4"/>
+    <w:abstractNumId w:val="5"/>
   </w:num>
   <w:num w:numId="4">
     <w:abstractNumId w:val="2"/>
@@ -3415,6 +3540,9 @@
   </w:num>
   <w:num w:numId="6">
     <w:abstractNumId w:val="1"/>
+  </w:num>
+  <w:num w:numId="7">
+    <w:abstractNumId w:val="4"/>
   </w:num>
 </w:numbering>
 </file>

</xml_diff>

<commit_message>
revision sent to stefan and sascha
</commit_message>
<xml_diff>
--- a/Opinion_paper/OSF/Definitions_of_naturalness.docx
+++ b/Opinion_paper/OSF/Definitions_of_naturalness.docx
@@ -1,6 +1,6 @@
 
 <file path=word/document.xml><?xml version="1.0" encoding="utf-8"?>
-<w:document xmlns:wpc="http://schemas.microsoft.com/office/word/2010/wordprocessingCanvas" xmlns:cx="http://schemas.microsoft.com/office/drawing/2014/chartex" xmlns:cx1="http://schemas.microsoft.com/office/drawing/2015/9/8/chartex" xmlns:cx2="http://schemas.microsoft.com/office/drawing/2015/10/21/chartex" xmlns:cx3="http://schemas.microsoft.com/office/drawing/2016/5/9/chartex" xmlns:cx4="http://schemas.microsoft.com/office/drawing/2016/5/10/chartex" xmlns:cx5="http://schemas.microsoft.com/office/drawing/2016/5/11/chartex" xmlns:cx6="http://schemas.microsoft.com/office/drawing/2016/5/12/chartex" xmlns:cx7="http://schemas.microsoft.com/office/drawing/2016/5/13/chartex" xmlns:cx8="http://schemas.microsoft.com/office/drawing/2016/5/14/chartex" xmlns:mc="http://schemas.openxmlformats.org/markup-compatibility/2006" xmlns:aink="http://schemas.microsoft.com/office/drawing/2016/ink" xmlns:am3d="http://schemas.microsoft.com/office/drawing/2017/model3d" xmlns:o="urn:schemas-microsoft-com:office:office" xmlns:r="http://schemas.openxmlformats.org/officeDocument/2006/relationships" xmlns:m="http://schemas.openxmlformats.org/officeDocument/2006/math" xmlns:v="urn:schemas-microsoft-com:vml" xmlns:wp14="http://schemas.microsoft.com/office/word/2010/wordprocessingDrawing" xmlns:wp="http://schemas.openxmlformats.org/drawingml/2006/wordprocessingDrawing" xmlns:w10="urn:schemas-microsoft-com:office:word" xmlns:w="http://schemas.openxmlformats.org/wordprocessingml/2006/main" xmlns:w14="http://schemas.microsoft.com/office/word/2010/wordml" xmlns:w15="http://schemas.microsoft.com/office/word/2012/wordml" xmlns:w16cid="http://schemas.microsoft.com/office/word/2016/wordml/cid" xmlns:w16se="http://schemas.microsoft.com/office/word/2015/wordml/symex" xmlns:wpg="http://schemas.microsoft.com/office/word/2010/wordprocessingGroup" xmlns:wpi="http://schemas.microsoft.com/office/word/2010/wordprocessingInk" xmlns:wne="http://schemas.microsoft.com/office/word/2006/wordml" xmlns:wps="http://schemas.microsoft.com/office/word/2010/wordprocessingShape" mc:Ignorable="w14 w15 w16se w16cid wp14">
+<w:document xmlns:wpc="http://schemas.microsoft.com/office/word/2010/wordprocessingCanvas" xmlns:cx="http://schemas.microsoft.com/office/drawing/2014/chartex" xmlns:cx1="http://schemas.microsoft.com/office/drawing/2015/9/8/chartex" xmlns:cx2="http://schemas.microsoft.com/office/drawing/2015/10/21/chartex" xmlns:cx3="http://schemas.microsoft.com/office/drawing/2016/5/9/chartex" xmlns:cx4="http://schemas.microsoft.com/office/drawing/2016/5/10/chartex" xmlns:cx5="http://schemas.microsoft.com/office/drawing/2016/5/11/chartex" xmlns:cx6="http://schemas.microsoft.com/office/drawing/2016/5/12/chartex" xmlns:cx7="http://schemas.microsoft.com/office/drawing/2016/5/13/chartex" xmlns:cx8="http://schemas.microsoft.com/office/drawing/2016/5/14/chartex" xmlns:mc="http://schemas.openxmlformats.org/markup-compatibility/2006" xmlns:aink="http://schemas.microsoft.com/office/drawing/2016/ink" xmlns:am3d="http://schemas.microsoft.com/office/drawing/2017/model3d" xmlns:o="urn:schemas-microsoft-com:office:office" xmlns:oel="http://schemas.microsoft.com/office/2019/extlst" xmlns:r="http://schemas.openxmlformats.org/officeDocument/2006/relationships" xmlns:m="http://schemas.openxmlformats.org/officeDocument/2006/math" xmlns:v="urn:schemas-microsoft-com:vml" xmlns:wp14="http://schemas.microsoft.com/office/word/2010/wordprocessingDrawing" xmlns:wp="http://schemas.openxmlformats.org/drawingml/2006/wordprocessingDrawing" xmlns:w10="urn:schemas-microsoft-com:office:word" xmlns:w="http://schemas.openxmlformats.org/wordprocessingml/2006/main" xmlns:w14="http://schemas.microsoft.com/office/word/2010/wordml" xmlns:w15="http://schemas.microsoft.com/office/word/2012/wordml" xmlns:w16cex="http://schemas.microsoft.com/office/word/2018/wordml/cex" xmlns:w16cid="http://schemas.microsoft.com/office/word/2016/wordml/cid" xmlns:w16="http://schemas.microsoft.com/office/word/2018/wordml" xmlns:w16du="http://schemas.microsoft.com/office/word/2023/wordml/word16du" xmlns:w16sdtdh="http://schemas.microsoft.com/office/word/2020/wordml/sdtdatahash" xmlns:w16se="http://schemas.microsoft.com/office/word/2015/wordml/symex" xmlns:wpg="http://schemas.microsoft.com/office/word/2010/wordprocessingGroup" xmlns:wpi="http://schemas.microsoft.com/office/word/2010/wordprocessingInk" xmlns:wne="http://schemas.microsoft.com/office/word/2006/wordml" xmlns:wps="http://schemas.microsoft.com/office/word/2010/wordprocessingShape" mc:Ignorable="w14 w15 w16se w16cid w16 w16cex w16sdtdh w16du wp14">
   <w:body>
     <w:p>
       <w:pPr>
@@ -53,19 +53,11 @@
           <w:lang w:val="en-US"/>
         </w:rPr>
       </w:pPr>
-      <w:proofErr w:type="spellStart"/>
-      <w:r>
-        <w:rPr>
-          <w:lang w:val="en-US"/>
-        </w:rPr>
-        <w:t>Abur</w:t>
-      </w:r>
-      <w:proofErr w:type="spellEnd"/>
-      <w:r>
-        <w:rPr>
-          <w:lang w:val="en-US"/>
-        </w:rPr>
-        <w:t xml:space="preserve"> et al. (2021): </w:t>
+      <w:r>
+        <w:rPr>
+          <w:lang w:val="en-US"/>
+        </w:rPr>
+        <w:t xml:space="preserve">Abur et al. (2021): </w:t>
       </w:r>
     </w:p>
     <w:p>
@@ -1624,20 +1616,13 @@
         <w:rPr>
           <w:lang w:val="en-US"/>
         </w:rPr>
-        <w:t>.” (</w:t>
-      </w:r>
-      <w:r>
-        <w:rPr>
-          <w:color w:val="C00000"/>
-          <w:lang w:val="en-US"/>
-        </w:rPr>
-        <w:t>page 5</w:t>
-      </w:r>
-      <w:r>
-        <w:rPr>
-          <w:lang w:val="en-US"/>
-        </w:rPr>
-        <w:t>)</w:t>
+        <w:t xml:space="preserve">.” </w:t>
+      </w:r>
+      <w:r>
+        <w:rPr>
+          <w:lang w:val="en-US"/>
+        </w:rPr>
+        <w:t>(page 5)</w:t>
       </w:r>
     </w:p>
     <w:p>
@@ -1980,19 +1965,11 @@
           <w:lang w:val="en-US"/>
         </w:rPr>
       </w:pPr>
-      <w:proofErr w:type="spellStart"/>
-      <w:r>
-        <w:rPr>
-          <w:lang w:val="en-US"/>
-        </w:rPr>
-        <w:t>Rodero</w:t>
-      </w:r>
-      <w:proofErr w:type="spellEnd"/>
-      <w:r>
-        <w:rPr>
-          <w:lang w:val="en-US"/>
-        </w:rPr>
-        <w:t xml:space="preserve"> </w:t>
+      <w:r>
+        <w:rPr>
+          <w:lang w:val="en-US"/>
+        </w:rPr>
+        <w:t xml:space="preserve">Rodero </w:t>
       </w:r>
       <w:r>
         <w:rPr>
@@ -2049,19 +2026,11 @@
           <w:lang w:val="en-US"/>
         </w:rPr>
       </w:pPr>
-      <w:proofErr w:type="spellStart"/>
-      <w:r>
-        <w:rPr>
-          <w:lang w:val="en-US"/>
-        </w:rPr>
-        <w:t>Velner</w:t>
-      </w:r>
-      <w:proofErr w:type="spellEnd"/>
-      <w:r>
-        <w:rPr>
-          <w:lang w:val="en-US"/>
-        </w:rPr>
-        <w:t xml:space="preserve"> et al. (2020): </w:t>
+      <w:r>
+        <w:rPr>
+          <w:lang w:val="en-US"/>
+        </w:rPr>
+        <w:t xml:space="preserve">Velner et al. (2020): </w:t>
       </w:r>
     </w:p>
     <w:p>
@@ -2557,19 +2526,11 @@
           <w:lang w:val="en-US"/>
         </w:rPr>
       </w:pPr>
-      <w:proofErr w:type="spellStart"/>
-      <w:r>
-        <w:rPr>
-          <w:lang w:val="en-US"/>
-        </w:rPr>
-        <w:t>Assmann</w:t>
-      </w:r>
-      <w:proofErr w:type="spellEnd"/>
-      <w:r>
-        <w:rPr>
-          <w:lang w:val="en-US"/>
-        </w:rPr>
-        <w:t xml:space="preserve"> et al. (2006): </w:t>
+      <w:r>
+        <w:rPr>
+          <w:lang w:val="en-US"/>
+        </w:rPr>
+        <w:t xml:space="preserve">Assmann et al. (2006): </w:t>
       </w:r>
     </w:p>
     <w:p>
@@ -2687,19 +2648,11 @@
           <w:lang w:val="en-US"/>
         </w:rPr>
       </w:pPr>
-      <w:proofErr w:type="spellStart"/>
-      <w:r>
-        <w:rPr>
-          <w:lang w:val="en-US"/>
-        </w:rPr>
-        <w:t>Meltzner</w:t>
-      </w:r>
-      <w:proofErr w:type="spellEnd"/>
-      <w:r>
-        <w:rPr>
-          <w:lang w:val="en-US"/>
-        </w:rPr>
-        <w:t xml:space="preserve"> &amp; Hillman (2005): </w:t>
+      <w:r>
+        <w:rPr>
+          <w:lang w:val="en-US"/>
+        </w:rPr>
+        <w:t xml:space="preserve">Meltzner &amp; Hillman (2005): </w:t>
       </w:r>
     </w:p>
     <w:p>
@@ -2817,8 +2770,6 @@
           <w:lang w:val="en-US"/>
         </w:rPr>
       </w:pPr>
-      <w:bookmarkStart w:id="0" w:name="_GoBack"/>
-      <w:bookmarkEnd w:id="0"/>
       <w:r>
         <w:rPr>
           <w:lang w:val="en-US"/>
@@ -2893,7 +2844,7 @@
 </file>
 
 <file path=word/numbering.xml><?xml version="1.0" encoding="utf-8"?>
-<w:numbering xmlns:wpc="http://schemas.microsoft.com/office/word/2010/wordprocessingCanvas" xmlns:cx="http://schemas.microsoft.com/office/drawing/2014/chartex" xmlns:cx1="http://schemas.microsoft.com/office/drawing/2015/9/8/chartex" xmlns:cx2="http://schemas.microsoft.com/office/drawing/2015/10/21/chartex" xmlns:cx3="http://schemas.microsoft.com/office/drawing/2016/5/9/chartex" xmlns:cx4="http://schemas.microsoft.com/office/drawing/2016/5/10/chartex" xmlns:cx5="http://schemas.microsoft.com/office/drawing/2016/5/11/chartex" xmlns:cx6="http://schemas.microsoft.com/office/drawing/2016/5/12/chartex" xmlns:cx7="http://schemas.microsoft.com/office/drawing/2016/5/13/chartex" xmlns:cx8="http://schemas.microsoft.com/office/drawing/2016/5/14/chartex" xmlns:mc="http://schemas.openxmlformats.org/markup-compatibility/2006" xmlns:aink="http://schemas.microsoft.com/office/drawing/2016/ink" xmlns:am3d="http://schemas.microsoft.com/office/drawing/2017/model3d" xmlns:o="urn:schemas-microsoft-com:office:office" xmlns:r="http://schemas.openxmlformats.org/officeDocument/2006/relationships" xmlns:m="http://schemas.openxmlformats.org/officeDocument/2006/math" xmlns:v="urn:schemas-microsoft-com:vml" xmlns:wp14="http://schemas.microsoft.com/office/word/2010/wordprocessingDrawing" xmlns:wp="http://schemas.openxmlformats.org/drawingml/2006/wordprocessingDrawing" xmlns:w10="urn:schemas-microsoft-com:office:word" xmlns:w="http://schemas.openxmlformats.org/wordprocessingml/2006/main" xmlns:w14="http://schemas.microsoft.com/office/word/2010/wordml" xmlns:w15="http://schemas.microsoft.com/office/word/2012/wordml" xmlns:w16cid="http://schemas.microsoft.com/office/word/2016/wordml/cid" xmlns:w16se="http://schemas.microsoft.com/office/word/2015/wordml/symex" xmlns:wpg="http://schemas.microsoft.com/office/word/2010/wordprocessingGroup" xmlns:wpi="http://schemas.microsoft.com/office/word/2010/wordprocessingInk" xmlns:wne="http://schemas.microsoft.com/office/word/2006/wordml" xmlns:wps="http://schemas.microsoft.com/office/word/2010/wordprocessingShape" mc:Ignorable="w14 w15 w16se w16cid wp14">
+<w:numbering xmlns:wpc="http://schemas.microsoft.com/office/word/2010/wordprocessingCanvas" xmlns:cx="http://schemas.microsoft.com/office/drawing/2014/chartex" xmlns:cx1="http://schemas.microsoft.com/office/drawing/2015/9/8/chartex" xmlns:cx2="http://schemas.microsoft.com/office/drawing/2015/10/21/chartex" xmlns:cx3="http://schemas.microsoft.com/office/drawing/2016/5/9/chartex" xmlns:cx4="http://schemas.microsoft.com/office/drawing/2016/5/10/chartex" xmlns:cx5="http://schemas.microsoft.com/office/drawing/2016/5/11/chartex" xmlns:cx6="http://schemas.microsoft.com/office/drawing/2016/5/12/chartex" xmlns:cx7="http://schemas.microsoft.com/office/drawing/2016/5/13/chartex" xmlns:cx8="http://schemas.microsoft.com/office/drawing/2016/5/14/chartex" xmlns:mc="http://schemas.openxmlformats.org/markup-compatibility/2006" xmlns:aink="http://schemas.microsoft.com/office/drawing/2016/ink" xmlns:am3d="http://schemas.microsoft.com/office/drawing/2017/model3d" xmlns:o="urn:schemas-microsoft-com:office:office" xmlns:oel="http://schemas.microsoft.com/office/2019/extlst" xmlns:r="http://schemas.openxmlformats.org/officeDocument/2006/relationships" xmlns:m="http://schemas.openxmlformats.org/officeDocument/2006/math" xmlns:v="urn:schemas-microsoft-com:vml" xmlns:wp14="http://schemas.microsoft.com/office/word/2010/wordprocessingDrawing" xmlns:wp="http://schemas.openxmlformats.org/drawingml/2006/wordprocessingDrawing" xmlns:w10="urn:schemas-microsoft-com:office:word" xmlns:w="http://schemas.openxmlformats.org/wordprocessingml/2006/main" xmlns:w14="http://schemas.microsoft.com/office/word/2010/wordml" xmlns:w15="http://schemas.microsoft.com/office/word/2012/wordml" xmlns:w16cex="http://schemas.microsoft.com/office/word/2018/wordml/cex" xmlns:w16cid="http://schemas.microsoft.com/office/word/2016/wordml/cid" xmlns:w16="http://schemas.microsoft.com/office/word/2018/wordml" xmlns:w16du="http://schemas.microsoft.com/office/word/2023/wordml/word16du" xmlns:w16sdtdh="http://schemas.microsoft.com/office/word/2020/wordml/sdtdatahash" xmlns:w16se="http://schemas.microsoft.com/office/word/2015/wordml/symex" xmlns:wpg="http://schemas.microsoft.com/office/word/2010/wordprocessingGroup" xmlns:wpi="http://schemas.microsoft.com/office/word/2010/wordprocessingInk" xmlns:wne="http://schemas.microsoft.com/office/word/2006/wordml" xmlns:wps="http://schemas.microsoft.com/office/word/2010/wordprocessingShape" mc:Ignorable="w14 w15 w16se w16cid w16 w16cex w16sdtdh w16du wp14">
   <w:abstractNum w:abstractNumId="0" w15:restartNumberingAfterBreak="0">
     <w:nsid w:val="21630877"/>
     <w:multiLevelType w:val="hybridMultilevel"/>
@@ -3523,32 +3474,32 @@
       </w:rPr>
     </w:lvl>
   </w:abstractNum>
-  <w:num w:numId="1">
+  <w:num w:numId="1" w16cid:durableId="1559826808">
     <w:abstractNumId w:val="6"/>
   </w:num>
-  <w:num w:numId="2">
+  <w:num w:numId="2" w16cid:durableId="1838957800">
     <w:abstractNumId w:val="3"/>
   </w:num>
-  <w:num w:numId="3">
+  <w:num w:numId="3" w16cid:durableId="1057316387">
     <w:abstractNumId w:val="5"/>
   </w:num>
-  <w:num w:numId="4">
+  <w:num w:numId="4" w16cid:durableId="1656375276">
     <w:abstractNumId w:val="2"/>
   </w:num>
-  <w:num w:numId="5">
+  <w:num w:numId="5" w16cid:durableId="1569226158">
     <w:abstractNumId w:val="0"/>
   </w:num>
-  <w:num w:numId="6">
+  <w:num w:numId="6" w16cid:durableId="1327436929">
     <w:abstractNumId w:val="1"/>
   </w:num>
-  <w:num w:numId="7">
+  <w:num w:numId="7" w16cid:durableId="1040980119">
     <w:abstractNumId w:val="4"/>
   </w:num>
 </w:numbering>
 </file>
 
 <file path=word/styles.xml><?xml version="1.0" encoding="utf-8"?>
-<w:styles xmlns:mc="http://schemas.openxmlformats.org/markup-compatibility/2006" xmlns:r="http://schemas.openxmlformats.org/officeDocument/2006/relationships" xmlns:w="http://schemas.openxmlformats.org/wordprocessingml/2006/main" xmlns:w14="http://schemas.microsoft.com/office/word/2010/wordml" xmlns:w15="http://schemas.microsoft.com/office/word/2012/wordml" xmlns:w16cid="http://schemas.microsoft.com/office/word/2016/wordml/cid" xmlns:w16se="http://schemas.microsoft.com/office/word/2015/wordml/symex" mc:Ignorable="w14 w15 w16se w16cid">
+<w:styles xmlns:mc="http://schemas.openxmlformats.org/markup-compatibility/2006" xmlns:r="http://schemas.openxmlformats.org/officeDocument/2006/relationships" xmlns:w="http://schemas.openxmlformats.org/wordprocessingml/2006/main" xmlns:w14="http://schemas.microsoft.com/office/word/2010/wordml" xmlns:w15="http://schemas.microsoft.com/office/word/2012/wordml" xmlns:w16cex="http://schemas.microsoft.com/office/word/2018/wordml/cex" xmlns:w16cid="http://schemas.microsoft.com/office/word/2016/wordml/cid" xmlns:w16="http://schemas.microsoft.com/office/word/2018/wordml" xmlns:w16du="http://schemas.microsoft.com/office/word/2023/wordml/word16du" xmlns:w16sdtdh="http://schemas.microsoft.com/office/word/2020/wordml/sdtdatahash" xmlns:w16se="http://schemas.microsoft.com/office/word/2015/wordml/symex" mc:Ignorable="w14 w15 w16se w16cid w16 w16cex w16sdtdh w16du">
   <w:docDefaults>
     <w:rPrDefault>
       <w:rPr>
@@ -3564,7 +3515,7 @@
       </w:pPr>
     </w:pPrDefault>
   </w:docDefaults>
-  <w:latentStyles w:defLockedState="0" w:defUIPriority="99" w:defSemiHidden="0" w:defUnhideWhenUsed="0" w:defQFormat="0" w:count="375">
+  <w:latentStyles w:defLockedState="0" w:defUIPriority="99" w:defSemiHidden="0" w:defUnhideWhenUsed="0" w:defQFormat="0" w:count="376">
     <w:lsdException w:name="Normal" w:uiPriority="0" w:qFormat="1"/>
     <w:lsdException w:name="heading 1" w:uiPriority="9" w:qFormat="1"/>
     <w:lsdException w:name="heading 2" w:semiHidden="1" w:uiPriority="9" w:unhideWhenUsed="1" w:qFormat="1"/>
@@ -3940,6 +3891,7 @@
     <w:lsdException w:name="Smart Hyperlink" w:semiHidden="1" w:unhideWhenUsed="1"/>
     <w:lsdException w:name="Hashtag" w:semiHidden="1" w:unhideWhenUsed="1"/>
     <w:lsdException w:name="Unresolved Mention" w:semiHidden="1" w:unhideWhenUsed="1"/>
+    <w:lsdException w:name="Smart Link" w:semiHidden="1" w:unhideWhenUsed="1"/>
   </w:latentStyles>
   <w:style w:type="paragraph" w:default="1" w:styleId="Standard">
     <w:name w:val="Normal"/>

</xml_diff>

<commit_message>
revision of definitions on OSF
</commit_message>
<xml_diff>
--- a/Opinion_paper/OSF/Definitions_of_naturalness.docx
+++ b/Opinion_paper/OSF/Definitions_of_naturalness.docx
@@ -986,11 +986,19 @@
           <w:lang w:val="en-US"/>
         </w:rPr>
       </w:pPr>
-      <w:r>
-        <w:rPr>
-          <w:lang w:val="en-US"/>
-        </w:rPr>
-        <w:t>Nussbaum et al. (2023):</w:t>
+      <w:proofErr w:type="spellStart"/>
+      <w:r>
+        <w:rPr>
+          <w:lang w:val="en-US"/>
+        </w:rPr>
+        <w:t>Schoelderle</w:t>
+      </w:r>
+      <w:proofErr w:type="spellEnd"/>
+      <w:r>
+        <w:rPr>
+          <w:lang w:val="en-US"/>
+        </w:rPr>
+        <w:t xml:space="preserve"> et al. (2023): </w:t>
       </w:r>
     </w:p>
     <w:p>
@@ -1009,37 +1017,25 @@
         <w:rPr>
           <w:lang w:val="en-US"/>
         </w:rPr>
-        <w:t>By naturalness, we understand the voice stimulus</w:t>
-      </w:r>
-      <w:r>
-        <w:rPr>
-          <w:lang w:val="en-US"/>
-        </w:rPr>
-        <w:t xml:space="preserve"> </w:t>
-      </w:r>
-      <w:r>
-        <w:rPr>
-          <w:lang w:val="en-US"/>
-        </w:rPr>
-        <w:t>to be perceived as a plausible outcome of the human</w:t>
-      </w:r>
-      <w:r>
-        <w:rPr>
-          <w:lang w:val="en-US"/>
-        </w:rPr>
-        <w:t xml:space="preserve"> </w:t>
-      </w:r>
-      <w:r>
-        <w:rPr>
-          <w:lang w:val="en-US"/>
-        </w:rPr>
-        <w:t>speech production system</w:t>
-      </w:r>
-      <w:r>
-        <w:rPr>
-          <w:lang w:val="en-US"/>
-        </w:rPr>
-        <w:t>” (page 1)</w:t>
+        <w:t>Speech naturalness refers to a rather broad perceptual impression representing the</w:t>
+      </w:r>
+      <w:r>
+        <w:rPr>
+          <w:lang w:val="en-US"/>
+        </w:rPr>
+        <w:t xml:space="preserve"> </w:t>
+      </w:r>
+      <w:r>
+        <w:rPr>
+          <w:lang w:val="en-US"/>
+        </w:rPr>
+        <w:t>overall quality of a person’s speech output in relation to what is conceptualized as normal or natural</w:t>
+      </w:r>
+      <w:r>
+        <w:rPr>
+          <w:lang w:val="en-US"/>
+        </w:rPr>
+        <w:t>” (page 1633/1634)</w:t>
       </w:r>
     </w:p>
     <w:p>
@@ -1053,19 +1049,25 @@
           <w:lang w:val="en-US"/>
         </w:rPr>
       </w:pPr>
+      <w:r>
+        <w:rPr>
+          <w:lang w:val="en-US"/>
+        </w:rPr>
+        <w:t xml:space="preserve">Venkatraman &amp; </w:t>
+      </w:r>
       <w:proofErr w:type="spellStart"/>
       <w:r>
         <w:rPr>
           <w:lang w:val="en-US"/>
         </w:rPr>
-        <w:t>Schoelderle</w:t>
+        <w:t>Sivasanka</w:t>
       </w:r>
       <w:proofErr w:type="spellEnd"/>
       <w:r>
         <w:rPr>
           <w:lang w:val="en-US"/>
         </w:rPr>
-        <w:t xml:space="preserve"> et al. (2023): </w:t>
+        <w:t xml:space="preserve"> (2018): </w:t>
       </w:r>
     </w:p>
     <w:p>
@@ -1084,25 +1086,13 @@
         <w:rPr>
           <w:lang w:val="en-US"/>
         </w:rPr>
-        <w:t>Speech naturalness refers to a rather broad perceptual impression representing the</w:t>
-      </w:r>
-      <w:r>
-        <w:rPr>
-          <w:lang w:val="en-US"/>
-        </w:rPr>
-        <w:t xml:space="preserve"> </w:t>
-      </w:r>
-      <w:r>
-        <w:rPr>
-          <w:lang w:val="en-US"/>
-        </w:rPr>
-        <w:t>overall quality of a person’s speech output in relation to what is conceptualized as normal or natural</w:t>
-      </w:r>
-      <w:r>
-        <w:rPr>
-          <w:lang w:val="en-US"/>
-        </w:rPr>
-        <w:t>” (page 1633/1634)</w:t>
+        <w:t>How likely are you to hear a speaker like this, during a typical day</w:t>
+      </w:r>
+      <w:r>
+        <w:rPr>
+          <w:lang w:val="en-US"/>
+        </w:rPr>
+        <w:t>” (page 1541)</w:t>
       </w:r>
     </w:p>
     <w:p>
@@ -1120,46 +1110,44 @@
         <w:rPr>
           <w:lang w:val="en-US"/>
         </w:rPr>
-        <w:t xml:space="preserve">Venkatraman &amp; </w:t>
-      </w:r>
-      <w:proofErr w:type="spellStart"/>
-      <w:r>
-        <w:rPr>
-          <w:lang w:val="en-US"/>
-        </w:rPr>
-        <w:t>Sivasanka</w:t>
-      </w:r>
-      <w:proofErr w:type="spellEnd"/>
-      <w:r>
-        <w:rPr>
-          <w:lang w:val="en-US"/>
-        </w:rPr>
-        <w:t xml:space="preserve"> (2018): </w:t>
-      </w:r>
-    </w:p>
-    <w:p>
-      <w:pPr>
-        <w:rPr>
-          <w:lang w:val="en-US"/>
-        </w:rPr>
-      </w:pPr>
-      <w:r>
-        <w:rPr>
-          <w:lang w:val="en-US"/>
-        </w:rPr>
-        <w:t>“</w:t>
-      </w:r>
-      <w:r>
-        <w:rPr>
-          <w:lang w:val="en-US"/>
-        </w:rPr>
-        <w:t>How likely are you to hear a speaker like this, during a typical day</w:t>
-      </w:r>
-      <w:r>
-        <w:rPr>
-          <w:lang w:val="en-US"/>
-        </w:rPr>
-        <w:t>” (page 1541)</w:t>
+        <w:t xml:space="preserve">Vogel et al. (2019): </w:t>
+      </w:r>
+    </w:p>
+    <w:p>
+      <w:pPr>
+        <w:rPr>
+          <w:lang w:val="en-US"/>
+        </w:rPr>
+      </w:pPr>
+      <w:r>
+        <w:rPr>
+          <w:lang w:val="en-US"/>
+        </w:rPr>
+        <w:t xml:space="preserve">“[…] </w:t>
+      </w:r>
+      <w:r>
+        <w:rPr>
+          <w:lang w:val="en-US"/>
+        </w:rPr>
+        <w:t>degree to which individuals sound ‘different’ from</w:t>
+      </w:r>
+      <w:r>
+        <w:rPr>
+          <w:lang w:val="en-US"/>
+        </w:rPr>
+        <w:t xml:space="preserve"> </w:t>
+      </w:r>
+      <w:r>
+        <w:rPr>
+          <w:lang w:val="en-US"/>
+        </w:rPr>
+        <w:t>healthy peers</w:t>
+      </w:r>
+      <w:r>
+        <w:rPr>
+          <w:lang w:val="en-US"/>
+        </w:rPr>
+        <w:t>” (page 1265)</w:t>
       </w:r>
     </w:p>
     <w:p>
@@ -1173,61 +1161,6 @@
           <w:lang w:val="en-US"/>
         </w:rPr>
       </w:pPr>
-      <w:r>
-        <w:rPr>
-          <w:lang w:val="en-US"/>
-        </w:rPr>
-        <w:t xml:space="preserve">Vogel et al. (2019): </w:t>
-      </w:r>
-    </w:p>
-    <w:p>
-      <w:pPr>
-        <w:rPr>
-          <w:lang w:val="en-US"/>
-        </w:rPr>
-      </w:pPr>
-      <w:r>
-        <w:rPr>
-          <w:lang w:val="en-US"/>
-        </w:rPr>
-        <w:t xml:space="preserve">“[…] </w:t>
-      </w:r>
-      <w:r>
-        <w:rPr>
-          <w:lang w:val="en-US"/>
-        </w:rPr>
-        <w:t>degree to which individuals sound ‘different’ from</w:t>
-      </w:r>
-      <w:r>
-        <w:rPr>
-          <w:lang w:val="en-US"/>
-        </w:rPr>
-        <w:t xml:space="preserve"> </w:t>
-      </w:r>
-      <w:r>
-        <w:rPr>
-          <w:lang w:val="en-US"/>
-        </w:rPr>
-        <w:t>healthy peers</w:t>
-      </w:r>
-      <w:r>
-        <w:rPr>
-          <w:lang w:val="en-US"/>
-        </w:rPr>
-        <w:t>” (page 1265)</w:t>
-      </w:r>
-    </w:p>
-    <w:p>
-      <w:pPr>
-        <w:pStyle w:val="Listenabsatz"/>
-        <w:numPr>
-          <w:ilvl w:val="0"/>
-          <w:numId w:val="3"/>
-        </w:numPr>
-        <w:rPr>
-          <w:lang w:val="en-US"/>
-        </w:rPr>
-      </w:pPr>
       <w:proofErr w:type="spellStart"/>
       <w:r>
         <w:rPr>
@@ -2464,6 +2397,80 @@
         </w:rPr>
         <w:t>” (page 2)</w:t>
       </w:r>
+    </w:p>
+    <w:p>
+      <w:pPr>
+        <w:pStyle w:val="Listenabsatz"/>
+        <w:numPr>
+          <w:ilvl w:val="0"/>
+          <w:numId w:val="2"/>
+        </w:numPr>
+        <w:rPr>
+          <w:lang w:val="en-US"/>
+        </w:rPr>
+      </w:pPr>
+      <w:r>
+        <w:rPr>
+          <w:lang w:val="en-US"/>
+        </w:rPr>
+        <w:t>Nussbaum et al. (2023):</w:t>
+      </w:r>
+    </w:p>
+    <w:p>
+      <w:pPr>
+        <w:rPr>
+          <w:lang w:val="en-US"/>
+        </w:rPr>
+      </w:pPr>
+      <w:r>
+        <w:rPr>
+          <w:lang w:val="en-US"/>
+        </w:rPr>
+        <w:t>“</w:t>
+      </w:r>
+      <w:r>
+        <w:rPr>
+          <w:lang w:val="en-US"/>
+        </w:rPr>
+        <w:t>By naturalness, we understand the voice stimulus</w:t>
+      </w:r>
+      <w:r>
+        <w:rPr>
+          <w:lang w:val="en-US"/>
+        </w:rPr>
+        <w:t xml:space="preserve"> </w:t>
+      </w:r>
+      <w:r>
+        <w:rPr>
+          <w:lang w:val="en-US"/>
+        </w:rPr>
+        <w:t>to be perceived as a plausible outcome of the human</w:t>
+      </w:r>
+      <w:r>
+        <w:rPr>
+          <w:lang w:val="en-US"/>
+        </w:rPr>
+        <w:t xml:space="preserve"> </w:t>
+      </w:r>
+      <w:r>
+        <w:rPr>
+          <w:lang w:val="en-US"/>
+        </w:rPr>
+        <w:t>speech production system</w:t>
+      </w:r>
+      <w:r>
+        <w:rPr>
+          <w:lang w:val="en-US"/>
+        </w:rPr>
+        <w:t>” (page 1)</w:t>
+      </w:r>
+    </w:p>
+    <w:p>
+      <w:pPr>
+        <w:rPr>
+          <w:lang w:val="en-US"/>
+        </w:rPr>
+      </w:pPr>
     </w:p>
     <w:p>
       <w:pPr>
@@ -2846,6 +2853,92 @@
 <file path=word/numbering.xml><?xml version="1.0" encoding="utf-8"?>
 <w:numbering xmlns:wpc="http://schemas.microsoft.com/office/word/2010/wordprocessingCanvas" xmlns:cx="http://schemas.microsoft.com/office/drawing/2014/chartex" xmlns:cx1="http://schemas.microsoft.com/office/drawing/2015/9/8/chartex" xmlns:cx2="http://schemas.microsoft.com/office/drawing/2015/10/21/chartex" xmlns:cx3="http://schemas.microsoft.com/office/drawing/2016/5/9/chartex" xmlns:cx4="http://schemas.microsoft.com/office/drawing/2016/5/10/chartex" xmlns:cx5="http://schemas.microsoft.com/office/drawing/2016/5/11/chartex" xmlns:cx6="http://schemas.microsoft.com/office/drawing/2016/5/12/chartex" xmlns:cx7="http://schemas.microsoft.com/office/drawing/2016/5/13/chartex" xmlns:cx8="http://schemas.microsoft.com/office/drawing/2016/5/14/chartex" xmlns:mc="http://schemas.openxmlformats.org/markup-compatibility/2006" xmlns:aink="http://schemas.microsoft.com/office/drawing/2016/ink" xmlns:am3d="http://schemas.microsoft.com/office/drawing/2017/model3d" xmlns:o="urn:schemas-microsoft-com:office:office" xmlns:oel="http://schemas.microsoft.com/office/2019/extlst" xmlns:r="http://schemas.openxmlformats.org/officeDocument/2006/relationships" xmlns:m="http://schemas.openxmlformats.org/officeDocument/2006/math" xmlns:v="urn:schemas-microsoft-com:vml" xmlns:wp14="http://schemas.microsoft.com/office/word/2010/wordprocessingDrawing" xmlns:wp="http://schemas.openxmlformats.org/drawingml/2006/wordprocessingDrawing" xmlns:w10="urn:schemas-microsoft-com:office:word" xmlns:w="http://schemas.openxmlformats.org/wordprocessingml/2006/main" xmlns:w14="http://schemas.microsoft.com/office/word/2010/wordml" xmlns:w15="http://schemas.microsoft.com/office/word/2012/wordml" xmlns:w16cex="http://schemas.microsoft.com/office/word/2018/wordml/cex" xmlns:w16cid="http://schemas.microsoft.com/office/word/2016/wordml/cid" xmlns:w16="http://schemas.microsoft.com/office/word/2018/wordml" xmlns:w16du="http://schemas.microsoft.com/office/word/2023/wordml/word16du" xmlns:w16sdtdh="http://schemas.microsoft.com/office/word/2020/wordml/sdtdatahash" xmlns:w16se="http://schemas.microsoft.com/office/word/2015/wordml/symex" xmlns:wpg="http://schemas.microsoft.com/office/word/2010/wordprocessingGroup" xmlns:wpi="http://schemas.microsoft.com/office/word/2010/wordprocessingInk" xmlns:wne="http://schemas.microsoft.com/office/word/2006/wordml" xmlns:wps="http://schemas.microsoft.com/office/word/2010/wordprocessingShape" mc:Ignorable="w14 w15 w16se w16cid w16 w16cex w16sdtdh w16du wp14">
   <w:abstractNum w:abstractNumId="0" w15:restartNumberingAfterBreak="0">
+    <w:nsid w:val="12643BC2"/>
+    <w:multiLevelType w:val="hybridMultilevel"/>
+    <w:tmpl w:val="8C923102"/>
+    <w:lvl w:ilvl="0" w:tplc="FFFFFFFF">
+      <w:start w:val="1"/>
+      <w:numFmt w:val="decimal"/>
+      <w:lvlText w:val="%1."/>
+      <w:lvlJc w:val="left"/>
+      <w:pPr>
+        <w:ind w:left="720" w:hanging="360"/>
+      </w:pPr>
+    </w:lvl>
+    <w:lvl w:ilvl="1" w:tplc="FFFFFFFF" w:tentative="1">
+      <w:start w:val="1"/>
+      <w:numFmt w:val="lowerLetter"/>
+      <w:lvlText w:val="%2."/>
+      <w:lvlJc w:val="left"/>
+      <w:pPr>
+        <w:ind w:left="1440" w:hanging="360"/>
+      </w:pPr>
+    </w:lvl>
+    <w:lvl w:ilvl="2" w:tplc="FFFFFFFF" w:tentative="1">
+      <w:start w:val="1"/>
+      <w:numFmt w:val="lowerRoman"/>
+      <w:lvlText w:val="%3."/>
+      <w:lvlJc w:val="right"/>
+      <w:pPr>
+        <w:ind w:left="2160" w:hanging="180"/>
+      </w:pPr>
+    </w:lvl>
+    <w:lvl w:ilvl="3" w:tplc="FFFFFFFF" w:tentative="1">
+      <w:start w:val="1"/>
+      <w:numFmt w:val="decimal"/>
+      <w:lvlText w:val="%4."/>
+      <w:lvlJc w:val="left"/>
+      <w:pPr>
+        <w:ind w:left="2880" w:hanging="360"/>
+      </w:pPr>
+    </w:lvl>
+    <w:lvl w:ilvl="4" w:tplc="FFFFFFFF" w:tentative="1">
+      <w:start w:val="1"/>
+      <w:numFmt w:val="lowerLetter"/>
+      <w:lvlText w:val="%5."/>
+      <w:lvlJc w:val="left"/>
+      <w:pPr>
+        <w:ind w:left="3600" w:hanging="360"/>
+      </w:pPr>
+    </w:lvl>
+    <w:lvl w:ilvl="5" w:tplc="FFFFFFFF" w:tentative="1">
+      <w:start w:val="1"/>
+      <w:numFmt w:val="lowerRoman"/>
+      <w:lvlText w:val="%6."/>
+      <w:lvlJc w:val="right"/>
+      <w:pPr>
+        <w:ind w:left="4320" w:hanging="180"/>
+      </w:pPr>
+    </w:lvl>
+    <w:lvl w:ilvl="6" w:tplc="FFFFFFFF" w:tentative="1">
+      <w:start w:val="1"/>
+      <w:numFmt w:val="decimal"/>
+      <w:lvlText w:val="%7."/>
+      <w:lvlJc w:val="left"/>
+      <w:pPr>
+        <w:ind w:left="5040" w:hanging="360"/>
+      </w:pPr>
+    </w:lvl>
+    <w:lvl w:ilvl="7" w:tplc="FFFFFFFF" w:tentative="1">
+      <w:start w:val="1"/>
+      <w:numFmt w:val="lowerLetter"/>
+      <w:lvlText w:val="%8."/>
+      <w:lvlJc w:val="left"/>
+      <w:pPr>
+        <w:ind w:left="5760" w:hanging="360"/>
+      </w:pPr>
+    </w:lvl>
+    <w:lvl w:ilvl="8" w:tplc="FFFFFFFF" w:tentative="1">
+      <w:start w:val="1"/>
+      <w:numFmt w:val="lowerRoman"/>
+      <w:lvlText w:val="%9."/>
+      <w:lvlJc w:val="right"/>
+      <w:pPr>
+        <w:ind w:left="6480" w:hanging="180"/>
+      </w:pPr>
+    </w:lvl>
+  </w:abstractNum>
+  <w:abstractNum w:abstractNumId="1" w15:restartNumberingAfterBreak="0">
     <w:nsid w:val="21630877"/>
     <w:multiLevelType w:val="hybridMultilevel"/>
     <w:tmpl w:val="C5CCC294"/>
@@ -2931,7 +3024,7 @@
       </w:pPr>
     </w:lvl>
   </w:abstractNum>
-  <w:abstractNum w:abstractNumId="1" w15:restartNumberingAfterBreak="0">
+  <w:abstractNum w:abstractNumId="2" w15:restartNumberingAfterBreak="0">
     <w:nsid w:val="258D48E0"/>
     <w:multiLevelType w:val="hybridMultilevel"/>
     <w:tmpl w:val="8CF61ED4"/>
@@ -3017,7 +3110,7 @@
       </w:pPr>
     </w:lvl>
   </w:abstractNum>
-  <w:abstractNum w:abstractNumId="2" w15:restartNumberingAfterBreak="0">
+  <w:abstractNum w:abstractNumId="3" w15:restartNumberingAfterBreak="0">
     <w:nsid w:val="26B53779"/>
     <w:multiLevelType w:val="hybridMultilevel"/>
     <w:tmpl w:val="4EC65CBC"/>
@@ -3103,10 +3196,10 @@
       </w:pPr>
     </w:lvl>
   </w:abstractNum>
-  <w:abstractNum w:abstractNumId="3" w15:restartNumberingAfterBreak="0">
+  <w:abstractNum w:abstractNumId="4" w15:restartNumberingAfterBreak="0">
     <w:nsid w:val="2A815898"/>
     <w:multiLevelType w:val="hybridMultilevel"/>
-    <w:tmpl w:val="457E771A"/>
+    <w:tmpl w:val="FFA033F2"/>
     <w:lvl w:ilvl="0" w:tplc="0407000F">
       <w:start w:val="1"/>
       <w:numFmt w:val="decimal"/>
@@ -3189,7 +3282,7 @@
       </w:pPr>
     </w:lvl>
   </w:abstractNum>
-  <w:abstractNum w:abstractNumId="4" w15:restartNumberingAfterBreak="0">
+  <w:abstractNum w:abstractNumId="5" w15:restartNumberingAfterBreak="0">
     <w:nsid w:val="3CB778A4"/>
     <w:multiLevelType w:val="hybridMultilevel"/>
     <w:tmpl w:val="07D26650"/>
@@ -3275,7 +3368,7 @@
       </w:pPr>
     </w:lvl>
   </w:abstractNum>
-  <w:abstractNum w:abstractNumId="5" w15:restartNumberingAfterBreak="0">
+  <w:abstractNum w:abstractNumId="6" w15:restartNumberingAfterBreak="0">
     <w:nsid w:val="435F5E4F"/>
     <w:multiLevelType w:val="hybridMultilevel"/>
     <w:tmpl w:val="8C923102"/>
@@ -3361,7 +3454,7 @@
       </w:pPr>
     </w:lvl>
   </w:abstractNum>
-  <w:abstractNum w:abstractNumId="6" w15:restartNumberingAfterBreak="0">
+  <w:abstractNum w:abstractNumId="7" w15:restartNumberingAfterBreak="0">
     <w:nsid w:val="62AD5E72"/>
     <w:multiLevelType w:val="hybridMultilevel"/>
     <w:tmpl w:val="26502410"/>
@@ -3475,25 +3568,28 @@
     </w:lvl>
   </w:abstractNum>
   <w:num w:numId="1" w16cid:durableId="1559826808">
+    <w:abstractNumId w:val="7"/>
+  </w:num>
+  <w:num w:numId="2" w16cid:durableId="1838957800">
+    <w:abstractNumId w:val="4"/>
+  </w:num>
+  <w:num w:numId="3" w16cid:durableId="1057316387">
     <w:abstractNumId w:val="6"/>
   </w:num>
-  <w:num w:numId="2" w16cid:durableId="1838957800">
+  <w:num w:numId="4" w16cid:durableId="1656375276">
     <w:abstractNumId w:val="3"/>
   </w:num>
-  <w:num w:numId="3" w16cid:durableId="1057316387">
+  <w:num w:numId="5" w16cid:durableId="1569226158">
+    <w:abstractNumId w:val="1"/>
+  </w:num>
+  <w:num w:numId="6" w16cid:durableId="1327436929">
+    <w:abstractNumId w:val="2"/>
+  </w:num>
+  <w:num w:numId="7" w16cid:durableId="1040980119">
     <w:abstractNumId w:val="5"/>
   </w:num>
-  <w:num w:numId="4" w16cid:durableId="1656375276">
-    <w:abstractNumId w:val="2"/>
-  </w:num>
-  <w:num w:numId="5" w16cid:durableId="1569226158">
+  <w:num w:numId="8" w16cid:durableId="800998133">
     <w:abstractNumId w:val="0"/>
-  </w:num>
-  <w:num w:numId="6" w16cid:durableId="1327436929">
-    <w:abstractNumId w:val="1"/>
-  </w:num>
-  <w:num w:numId="7" w16cid:durableId="1040980119">
-    <w:abstractNumId w:val="4"/>
   </w:num>
 </w:numbering>
 </file>

</xml_diff>